<commit_message>
fixed scrolling issue when modal selected
</commit_message>
<xml_diff>
--- a/src/utils/resumeV2.docx
+++ b/src/utils/resumeV2.docx
@@ -1,6 +1,6 @@
 
 <file path=word/document.xml><?xml version="1.0" encoding="utf-8"?>
-<w:document xmlns:wpc="http://schemas.microsoft.com/office/word/2010/wordprocessingCanvas" xmlns:cx="http://schemas.microsoft.com/office/drawing/2014/chartex" xmlns:cx1="http://schemas.microsoft.com/office/drawing/2015/9/8/chartex" xmlns:cx2="http://schemas.microsoft.com/office/drawing/2015/10/21/chartex" xmlns:cx3="http://schemas.microsoft.com/office/drawing/2016/5/9/chartex" xmlns:cx4="http://schemas.microsoft.com/office/drawing/2016/5/10/chartex" xmlns:cx5="http://schemas.microsoft.com/office/drawing/2016/5/11/chartex" xmlns:cx6="http://schemas.microsoft.com/office/drawing/2016/5/12/chartex" xmlns:cx7="http://schemas.microsoft.com/office/drawing/2016/5/13/chartex" xmlns:cx8="http://schemas.microsoft.com/office/drawing/2016/5/14/chartex" xmlns:mc="http://schemas.openxmlformats.org/markup-compatibility/2006" xmlns:aink="http://schemas.microsoft.com/office/drawing/2016/ink" xmlns:am3d="http://schemas.microsoft.com/office/drawing/2017/model3d" xmlns:o="urn:schemas-microsoft-com:office:office" xmlns:r="http://schemas.openxmlformats.org/officeDocument/2006/relationships" xmlns:m="http://schemas.openxmlformats.org/officeDocument/2006/math" xmlns:v="urn:schemas-microsoft-com:vml" xmlns:wp14="http://schemas.microsoft.com/office/word/2010/wordprocessingDrawing" xmlns:wp="http://schemas.openxmlformats.org/drawingml/2006/wordprocessingDrawing" xmlns:w10="urn:schemas-microsoft-com:office:word" xmlns:w="http://schemas.openxmlformats.org/wordprocessingml/2006/main" xmlns:w14="http://schemas.microsoft.com/office/word/2010/wordml" xmlns:w15="http://schemas.microsoft.com/office/word/2012/wordml" xmlns:w16cid="http://schemas.microsoft.com/office/word/2016/wordml/cid" xmlns:w16se="http://schemas.microsoft.com/office/word/2015/wordml/symex" xmlns:wpg="http://schemas.microsoft.com/office/word/2010/wordprocessingGroup" xmlns:wpi="http://schemas.microsoft.com/office/word/2010/wordprocessingInk" xmlns:wne="http://schemas.microsoft.com/office/word/2006/wordml" xmlns:wps="http://schemas.microsoft.com/office/word/2010/wordprocessingShape" mc:Ignorable="w14 w15 w16se w16cid wp14">
+<w:document xmlns:wpc="http://schemas.microsoft.com/office/word/2010/wordprocessingCanvas" xmlns:cx="http://schemas.microsoft.com/office/drawing/2014/chartex" xmlns:cx1="http://schemas.microsoft.com/office/drawing/2015/9/8/chartex" xmlns:cx2="http://schemas.microsoft.com/office/drawing/2015/10/21/chartex" xmlns:cx3="http://schemas.microsoft.com/office/drawing/2016/5/9/chartex" xmlns:cx4="http://schemas.microsoft.com/office/drawing/2016/5/10/chartex" xmlns:cx5="http://schemas.microsoft.com/office/drawing/2016/5/11/chartex" xmlns:cx6="http://schemas.microsoft.com/office/drawing/2016/5/12/chartex" xmlns:cx7="http://schemas.microsoft.com/office/drawing/2016/5/13/chartex" xmlns:cx8="http://schemas.microsoft.com/office/drawing/2016/5/14/chartex" xmlns:mc="http://schemas.openxmlformats.org/markup-compatibility/2006" xmlns:aink="http://schemas.microsoft.com/office/drawing/2016/ink" xmlns:am3d="http://schemas.microsoft.com/office/drawing/2017/model3d" xmlns:o="urn:schemas-microsoft-com:office:office" xmlns:r="http://schemas.openxmlformats.org/officeDocument/2006/relationships" xmlns:m="http://schemas.openxmlformats.org/officeDocument/2006/math" xmlns:v="urn:schemas-microsoft-com:vml" xmlns:wp14="http://schemas.microsoft.com/office/word/2010/wordprocessingDrawing" xmlns:wp="http://schemas.openxmlformats.org/drawingml/2006/wordprocessingDrawing" xmlns:w10="urn:schemas-microsoft-com:office:word" xmlns:w="http://schemas.openxmlformats.org/wordprocessingml/2006/main" xmlns:w14="http://schemas.microsoft.com/office/word/2010/wordml" xmlns:w15="http://schemas.microsoft.com/office/word/2012/wordml" xmlns:w16cex="http://schemas.microsoft.com/office/word/2018/wordml/cex" xmlns:w16cid="http://schemas.microsoft.com/office/word/2016/wordml/cid" xmlns:w16="http://schemas.microsoft.com/office/word/2018/wordml" xmlns:w16se="http://schemas.microsoft.com/office/word/2015/wordml/symex" xmlns:wpg="http://schemas.microsoft.com/office/word/2010/wordprocessingGroup" xmlns:wpi="http://schemas.microsoft.com/office/word/2010/wordprocessingInk" xmlns:wne="http://schemas.microsoft.com/office/word/2006/wordml" xmlns:wps="http://schemas.microsoft.com/office/word/2010/wordprocessingShape" mc:Ignorable="w14 w15 w16se w16cid w16 w16cex wp14">
   <w:body>
     <w:p>
       <w:pPr>
@@ -277,8 +277,6 @@
         </w:rPr>
         <w:t xml:space="preserve">     Skills:</w:t>
       </w:r>
-      <w:bookmarkStart w:id="0" w:name="_GoBack"/>
-      <w:bookmarkEnd w:id="0"/>
     </w:p>
     <w:p>
       <w:pPr>
@@ -352,7 +350,25 @@
           <w:sz w:val="21"/>
           <w:szCs w:val="21"/>
         </w:rPr>
-        <w:t xml:space="preserve"> (es6+),</w:t>
+        <w:t xml:space="preserve"> (es</w:t>
+      </w:r>
+      <w:r>
+        <w:rPr>
+          <w:rFonts w:asciiTheme="majorHAnsi" w:hAnsiTheme="majorHAnsi"/>
+          <w:color w:val="000000"/>
+          <w:sz w:val="21"/>
+          <w:szCs w:val="21"/>
+        </w:rPr>
+        <w:t>6</w:t>
+      </w:r>
+      <w:r>
+        <w:rPr>
+          <w:rFonts w:asciiTheme="majorHAnsi" w:hAnsiTheme="majorHAnsi"/>
+          <w:color w:val="000000"/>
+          <w:sz w:val="21"/>
+          <w:szCs w:val="21"/>
+        </w:rPr>
+        <w:t>+),</w:t>
       </w:r>
       <w:r>
         <w:rPr>
@@ -396,7 +412,7 @@
           <w:sz w:val="21"/>
           <w:szCs w:val="21"/>
         </w:rPr>
-        <w:t>, Sass React, Redux,</w:t>
+        <w:t>, React, Redux,</w:t>
       </w:r>
       <w:r>
         <w:rPr>
@@ -422,28 +438,17 @@
           <w:sz w:val="21"/>
           <w:szCs w:val="21"/>
         </w:rPr>
-        <w:t>MongoDB, Mongoose,</w:t>
-      </w:r>
-      <w:r>
-        <w:rPr>
-          <w:rFonts w:asciiTheme="majorHAnsi" w:hAnsiTheme="majorHAnsi"/>
-          <w:color w:val="000000"/>
-          <w:sz w:val="21"/>
-          <w:szCs w:val="21"/>
-        </w:rPr>
-        <w:t xml:space="preserve"> MySQL, </w:t>
-      </w:r>
-      <w:proofErr w:type="spellStart"/>
-      <w:r>
-        <w:rPr>
-          <w:rFonts w:asciiTheme="majorHAnsi" w:hAnsiTheme="majorHAnsi"/>
-          <w:color w:val="000000"/>
-          <w:sz w:val="21"/>
-          <w:szCs w:val="21"/>
-        </w:rPr>
-        <w:t>Sequelize</w:t>
-      </w:r>
-      <w:proofErr w:type="spellEnd"/>
+        <w:t>MongoDB</w:t>
+      </w:r>
+      <w:r>
+        <w:rPr>
+          <w:rFonts w:asciiTheme="majorHAnsi" w:hAnsiTheme="majorHAnsi"/>
+          <w:color w:val="000000"/>
+          <w:sz w:val="21"/>
+          <w:szCs w:val="21"/>
+        </w:rPr>
+        <w:t xml:space="preserve"> and MySQL</w:t>
+      </w:r>
       <w:r>
         <w:rPr>
           <w:rFonts w:asciiTheme="majorHAnsi" w:hAnsiTheme="majorHAnsi"/>
@@ -582,15 +587,23 @@
           <w:sz w:val="21"/>
           <w:szCs w:val="21"/>
         </w:rPr>
-        <w:t xml:space="preserve">MySQL Workbench </w:t>
-      </w:r>
-      <w:r>
-        <w:rPr>
-          <w:rFonts w:asciiTheme="majorHAnsi" w:hAnsiTheme="majorHAnsi"/>
-          <w:sz w:val="21"/>
-          <w:szCs w:val="21"/>
-        </w:rPr>
-        <w:t>Unix-like shell environments,</w:t>
+        <w:t>Storybook</w:t>
+      </w:r>
+      <w:r>
+        <w:rPr>
+          <w:rFonts w:asciiTheme="majorHAnsi" w:hAnsiTheme="majorHAnsi"/>
+          <w:sz w:val="21"/>
+          <w:szCs w:val="21"/>
+        </w:rPr>
+        <w:t>,</w:t>
+      </w:r>
+      <w:r>
+        <w:rPr>
+          <w:rFonts w:asciiTheme="majorHAnsi" w:hAnsiTheme="majorHAnsi"/>
+          <w:sz w:val="21"/>
+          <w:szCs w:val="21"/>
+        </w:rPr>
+        <w:t xml:space="preserve"> and</w:t>
       </w:r>
       <w:r>
         <w:rPr>
@@ -704,8 +717,8 @@
         </w:tabs>
         <w:rPr>
           <w:rFonts w:asciiTheme="majorHAnsi" w:hAnsiTheme="majorHAnsi"/>
-          <w:sz w:val="21"/>
-          <w:szCs w:val="21"/>
+          <w:sz w:val="20"/>
+          <w:szCs w:val="20"/>
         </w:rPr>
       </w:pPr>
       <w:r>
@@ -744,7 +757,7 @@
           <w:sz w:val="22"/>
           <w:szCs w:val="22"/>
         </w:rPr>
-        <w:t>| Teaching Assistant</w:t>
+        <w:t xml:space="preserve">| </w:t>
       </w:r>
       <w:r>
         <w:rPr>
@@ -753,8 +766,9 @@
           <w:sz w:val="22"/>
           <w:szCs w:val="22"/>
         </w:rPr>
-        <w:t xml:space="preserve"> </w:t>
-      </w:r>
+        <w:t xml:space="preserve">Primary Teaching Assistant and Substitute </w:t>
+      </w:r>
+      <w:proofErr w:type="gramStart"/>
       <w:r>
         <w:rPr>
           <w:rFonts w:asciiTheme="majorHAnsi" w:hAnsiTheme="majorHAnsi"/>
@@ -762,7 +776,7 @@
           <w:sz w:val="22"/>
           <w:szCs w:val="22"/>
         </w:rPr>
-        <w:t xml:space="preserve">&amp; </w:t>
+        <w:t xml:space="preserve">Instructor </w:t>
       </w:r>
       <w:r>
         <w:rPr>
@@ -771,33 +785,24 @@
           <w:sz w:val="22"/>
           <w:szCs w:val="22"/>
         </w:rPr>
-        <w:t xml:space="preserve">Talent Assessment </w:t>
-      </w:r>
-      <w:r>
-        <w:rPr>
-          <w:rFonts w:asciiTheme="majorHAnsi" w:hAnsiTheme="majorHAnsi"/>
-          <w:b/>
+        <w:t xml:space="preserve"> </w:t>
+      </w:r>
+      <w:r>
+        <w:rPr>
+          <w:rFonts w:asciiTheme="majorHAnsi" w:hAnsiTheme="majorHAnsi"/>
           <w:sz w:val="22"/>
           <w:szCs w:val="22"/>
         </w:rPr>
-        <w:t>Specialist</w:t>
-      </w:r>
-      <w:r>
-        <w:rPr>
-          <w:rFonts w:asciiTheme="majorHAnsi" w:hAnsiTheme="majorHAnsi"/>
-          <w:b/>
+        <w:t>-</w:t>
+      </w:r>
+      <w:proofErr w:type="gramEnd"/>
+      <w:r>
+        <w:rPr>
+          <w:rFonts w:asciiTheme="majorHAnsi" w:hAnsiTheme="majorHAnsi"/>
           <w:sz w:val="22"/>
           <w:szCs w:val="22"/>
         </w:rPr>
-        <w:t xml:space="preserve"> </w:t>
-      </w:r>
-      <w:r>
-        <w:rPr>
-          <w:rFonts w:asciiTheme="majorHAnsi" w:hAnsiTheme="majorHAnsi"/>
-          <w:sz w:val="22"/>
-          <w:szCs w:val="22"/>
-        </w:rPr>
-        <w:t>- Morrisville</w:t>
+        <w:t xml:space="preserve"> Morrisville</w:t>
       </w:r>
       <w:r>
         <w:rPr>
@@ -861,46 +866,37 @@
         </w:tabs>
         <w:rPr>
           <w:rFonts w:asciiTheme="majorHAnsi" w:hAnsiTheme="majorHAnsi"/>
-          <w:b/>
-          <w:color w:val="000000"/>
-          <w:sz w:val="21"/>
-          <w:szCs w:val="21"/>
-        </w:rPr>
-      </w:pPr>
-      <w:r>
-        <w:rPr>
-          <w:rFonts w:asciiTheme="majorHAnsi" w:hAnsiTheme="majorHAnsi"/>
-          <w:color w:val="000000"/>
-          <w:sz w:val="21"/>
-          <w:szCs w:val="21"/>
-        </w:rPr>
-        <w:t>Responsible for grad</w:t>
-      </w:r>
-      <w:r>
-        <w:rPr>
-          <w:rFonts w:asciiTheme="majorHAnsi" w:hAnsiTheme="majorHAnsi"/>
-          <w:sz w:val="21"/>
-          <w:szCs w:val="21"/>
-        </w:rPr>
-        <w:t>ing</w:t>
-      </w:r>
-      <w:r>
-        <w:rPr>
-          <w:rFonts w:asciiTheme="majorHAnsi" w:hAnsiTheme="majorHAnsi"/>
-          <w:color w:val="000000"/>
-          <w:sz w:val="21"/>
-          <w:szCs w:val="21"/>
-        </w:rPr>
-        <w:t xml:space="preserve"> students’ homework assignments</w:t>
-      </w:r>
-      <w:r>
-        <w:rPr>
-          <w:rFonts w:asciiTheme="majorHAnsi" w:hAnsiTheme="majorHAnsi"/>
-          <w:color w:val="000000"/>
-          <w:sz w:val="21"/>
-          <w:szCs w:val="21"/>
-        </w:rPr>
-        <w:t>.</w:t>
+          <w:color w:val="000000"/>
+          <w:sz w:val="21"/>
+          <w:szCs w:val="21"/>
+        </w:rPr>
+      </w:pPr>
+      <w:r>
+        <w:rPr>
+          <w:rFonts w:asciiTheme="majorHAnsi" w:hAnsiTheme="majorHAnsi"/>
+          <w:color w:val="000000"/>
+          <w:sz w:val="21"/>
+          <w:szCs w:val="21"/>
+        </w:rPr>
+        <w:t>Help students learn how to build full-stack web applications with a focus on development with the</w:t>
+      </w:r>
+      <w:r>
+        <w:rPr>
+          <w:rFonts w:asciiTheme="majorHAnsi" w:hAnsiTheme="majorHAnsi"/>
+          <w:color w:val="000000"/>
+          <w:sz w:val="21"/>
+          <w:szCs w:val="21"/>
+        </w:rPr>
+        <w:t xml:space="preserve"> </w:t>
+      </w:r>
+      <w:r>
+        <w:rPr>
+          <w:rFonts w:asciiTheme="majorHAnsi" w:hAnsiTheme="majorHAnsi"/>
+          <w:color w:val="000000"/>
+          <w:sz w:val="21"/>
+          <w:szCs w:val="21"/>
+        </w:rPr>
+        <w:t>MERN stack.</w:t>
       </w:r>
     </w:p>
     <w:p>
@@ -933,24 +929,23 @@
           <w:sz w:val="21"/>
           <w:szCs w:val="21"/>
         </w:rPr>
-        <w:t xml:space="preserve">Help </w:t>
-      </w:r>
-      <w:r>
-        <w:rPr>
-          <w:rFonts w:asciiTheme="majorHAnsi" w:hAnsiTheme="majorHAnsi"/>
-          <w:color w:val="000000"/>
-          <w:sz w:val="21"/>
-          <w:szCs w:val="21"/>
-        </w:rPr>
-        <w:t xml:space="preserve">students debug </w:t>
-      </w:r>
-      <w:r>
-        <w:rPr>
-          <w:rFonts w:asciiTheme="majorHAnsi" w:hAnsiTheme="majorHAnsi"/>
-          <w:sz w:val="21"/>
-          <w:szCs w:val="21"/>
-        </w:rPr>
-        <w:t>projects using the browser console, server logs, documentation and stack overflow</w:t>
+        <w:t>Explain concepts on topics including React</w:t>
+      </w:r>
+      <w:r>
+        <w:rPr>
+          <w:rFonts w:asciiTheme="majorHAnsi" w:hAnsiTheme="majorHAnsi"/>
+          <w:sz w:val="21"/>
+          <w:szCs w:val="21"/>
+        </w:rPr>
+        <w:t>/Redux</w:t>
+      </w:r>
+      <w:r>
+        <w:rPr>
+          <w:rFonts w:asciiTheme="majorHAnsi" w:hAnsiTheme="majorHAnsi"/>
+          <w:sz w:val="21"/>
+          <w:szCs w:val="21"/>
+        </w:rPr>
+        <w:t>, JavaScript, Git, HTML/CSS, Bootstrap, jQuery, Express, Node.js, MongoDB, ORMs, and more</w:t>
       </w:r>
       <w:r>
         <w:rPr>
@@ -979,35 +974,21 @@
         </w:tabs>
         <w:rPr>
           <w:rFonts w:asciiTheme="majorHAnsi" w:hAnsiTheme="majorHAnsi"/>
-          <w:color w:val="000000"/>
-          <w:sz w:val="21"/>
-          <w:szCs w:val="21"/>
-        </w:rPr>
-      </w:pPr>
-      <w:r>
-        <w:rPr>
-          <w:rFonts w:asciiTheme="majorHAnsi" w:hAnsiTheme="majorHAnsi"/>
-          <w:color w:val="000000"/>
-          <w:sz w:val="21"/>
-          <w:szCs w:val="21"/>
-        </w:rPr>
-        <w:t xml:space="preserve">Teach classes on </w:t>
-      </w:r>
-      <w:r>
-        <w:rPr>
-          <w:rFonts w:asciiTheme="majorHAnsi" w:hAnsiTheme="majorHAnsi"/>
-          <w:sz w:val="21"/>
-          <w:szCs w:val="21"/>
-        </w:rPr>
-        <w:t>React, React Context API and React Hooks</w:t>
-      </w:r>
-      <w:r>
-        <w:rPr>
-          <w:rFonts w:asciiTheme="majorHAnsi" w:hAnsiTheme="majorHAnsi"/>
-          <w:sz w:val="21"/>
-          <w:szCs w:val="21"/>
-        </w:rPr>
-        <w:t>.</w:t>
+          <w:bCs/>
+          <w:color w:val="000000"/>
+          <w:sz w:val="21"/>
+          <w:szCs w:val="21"/>
+        </w:rPr>
+      </w:pPr>
+      <w:r>
+        <w:rPr>
+          <w:rFonts w:asciiTheme="majorHAnsi" w:hAnsiTheme="majorHAnsi"/>
+          <w:bCs/>
+          <w:color w:val="000000"/>
+          <w:sz w:val="21"/>
+          <w:szCs w:val="21"/>
+        </w:rPr>
+        <w:t>Report on student progress and success throughout the course</w:t>
       </w:r>
     </w:p>
     <w:p>
@@ -1490,8 +1471,8 @@
           <w:szCs w:val="20"/>
         </w:rPr>
       </w:pPr>
-      <w:bookmarkStart w:id="1" w:name="_30j0zll" w:colFirst="0" w:colLast="0"/>
-      <w:bookmarkEnd w:id="1"/>
+      <w:bookmarkStart w:id="0" w:name="_30j0zll" w:colFirst="0" w:colLast="0"/>
+      <w:bookmarkEnd w:id="0"/>
       <w:r>
         <w:rPr>
           <w:rFonts w:asciiTheme="majorHAnsi" w:eastAsia="Arial Black" w:hAnsiTheme="majorHAnsi" w:cs="Arial Black"/>
@@ -1535,8 +1516,8 @@
           <w:u w:val="single"/>
         </w:rPr>
       </w:pPr>
-      <w:bookmarkStart w:id="2" w:name="_ra7y8s47gsv1" w:colFirst="0" w:colLast="0"/>
-      <w:bookmarkEnd w:id="2"/>
+      <w:bookmarkStart w:id="1" w:name="_ra7y8s47gsv1" w:colFirst="0" w:colLast="0"/>
+      <w:bookmarkEnd w:id="1"/>
       <w:r>
         <w:rPr>
           <w:rFonts w:asciiTheme="majorHAnsi" w:eastAsia="Arial Black" w:hAnsiTheme="majorHAnsi" w:cs="Arial Black"/>
@@ -1555,7 +1536,7 @@
           <w:szCs w:val="21"/>
           <w:u w:val="single"/>
         </w:rPr>
-        <w:t>In3d</w:t>
+        <w:t>Fly-Fitness</w:t>
       </w:r>
       <w:r>
         <w:rPr>
@@ -1587,7 +1568,29 @@
             <w:sz w:val="21"/>
             <w:szCs w:val="21"/>
           </w:rPr>
-          <w:t>https://in3d.herokuapp.com/</w:t>
+          <w:t>https://flyfitness.herokuapp.c</w:t>
+        </w:r>
+        <w:r>
+          <w:rPr>
+            <w:rStyle w:val="Hyperlink"/>
+            <w:rFonts w:asciiTheme="majorHAnsi" w:hAnsiTheme="majorHAnsi"/>
+            <w:bCs/>
+            <w:i/>
+            <w:sz w:val="21"/>
+            <w:szCs w:val="21"/>
+          </w:rPr>
+          <w:t>o</w:t>
+        </w:r>
+        <w:r>
+          <w:rPr>
+            <w:rStyle w:val="Hyperlink"/>
+            <w:rFonts w:asciiTheme="majorHAnsi" w:hAnsiTheme="majorHAnsi"/>
+            <w:bCs/>
+            <w:i/>
+            <w:sz w:val="21"/>
+            <w:szCs w:val="21"/>
+          </w:rPr>
+          <w:t>m/</w:t>
         </w:r>
       </w:hyperlink>
     </w:p>
@@ -1609,79 +1612,15 @@
           <w:sz w:val="21"/>
           <w:szCs w:val="21"/>
         </w:rPr>
-        <w:t>A social</w:t>
-      </w:r>
-      <w:r>
-        <w:rPr>
-          <w:rFonts w:asciiTheme="majorHAnsi" w:hAnsiTheme="majorHAnsi"/>
-          <w:sz w:val="21"/>
-          <w:szCs w:val="21"/>
-        </w:rPr>
-        <w:t xml:space="preserve"> </w:t>
-      </w:r>
-      <w:r>
-        <w:rPr>
-          <w:rFonts w:asciiTheme="majorHAnsi" w:hAnsiTheme="majorHAnsi"/>
-          <w:sz w:val="21"/>
-          <w:szCs w:val="21"/>
-        </w:rPr>
-        <w:t>app</w:t>
-      </w:r>
-      <w:r>
-        <w:rPr>
-          <w:rFonts w:asciiTheme="majorHAnsi" w:hAnsiTheme="majorHAnsi"/>
-          <w:sz w:val="21"/>
-          <w:szCs w:val="21"/>
-        </w:rPr>
-        <w:t xml:space="preserve"> that allows</w:t>
-      </w:r>
-      <w:r>
-        <w:rPr>
-          <w:rFonts w:asciiTheme="majorHAnsi" w:hAnsiTheme="majorHAnsi"/>
-          <w:sz w:val="21"/>
-          <w:szCs w:val="21"/>
-        </w:rPr>
-        <w:t xml:space="preserve"> 3d modelers </w:t>
-      </w:r>
-      <w:r>
-        <w:rPr>
-          <w:rFonts w:asciiTheme="majorHAnsi" w:hAnsiTheme="majorHAnsi"/>
-          <w:sz w:val="21"/>
-          <w:szCs w:val="21"/>
-        </w:rPr>
-        <w:t>to</w:t>
-      </w:r>
-      <w:r>
-        <w:rPr>
-          <w:rFonts w:asciiTheme="majorHAnsi" w:hAnsiTheme="majorHAnsi"/>
-          <w:sz w:val="21"/>
-          <w:szCs w:val="21"/>
-        </w:rPr>
-        <w:t xml:space="preserve"> share project</w:t>
-      </w:r>
-      <w:r>
-        <w:rPr>
-          <w:rFonts w:asciiTheme="majorHAnsi" w:hAnsiTheme="majorHAnsi"/>
-          <w:sz w:val="21"/>
-          <w:szCs w:val="21"/>
-        </w:rPr>
-        <w:t>s</w:t>
-      </w:r>
-      <w:r>
-        <w:rPr>
-          <w:rFonts w:asciiTheme="majorHAnsi" w:hAnsiTheme="majorHAnsi"/>
-          <w:sz w:val="21"/>
-          <w:szCs w:val="21"/>
-        </w:rPr>
-        <w:t>, experiences</w:t>
-      </w:r>
-      <w:r>
-        <w:rPr>
-          <w:rFonts w:asciiTheme="majorHAnsi" w:hAnsiTheme="majorHAnsi"/>
-          <w:sz w:val="21"/>
-          <w:szCs w:val="21"/>
-        </w:rPr>
-        <w:t xml:space="preserve"> and comment on their latest projects.</w:t>
+        <w:t>An eCommerce platform the utilizes React, Redux, Express and MongoDB</w:t>
+      </w:r>
+      <w:r>
+        <w:rPr>
+          <w:rFonts w:asciiTheme="majorHAnsi" w:hAnsiTheme="majorHAnsi"/>
+          <w:sz w:val="21"/>
+          <w:szCs w:val="21"/>
+        </w:rPr>
+        <w:t>.</w:t>
       </w:r>
     </w:p>
     <w:p>
@@ -1702,15 +1641,31 @@
           <w:sz w:val="21"/>
           <w:szCs w:val="21"/>
         </w:rPr>
-        <w:t xml:space="preserve">Utilizes </w:t>
-      </w:r>
-      <w:r>
-        <w:rPr>
-          <w:rFonts w:asciiTheme="majorHAnsi" w:hAnsiTheme="majorHAnsi"/>
-          <w:sz w:val="21"/>
-          <w:szCs w:val="21"/>
-        </w:rPr>
-        <w:t>React-Redux to ensure good React architecture and complex performance optimizations.</w:t>
+        <w:t xml:space="preserve">Integration of Redux </w:t>
+      </w:r>
+      <w:r>
+        <w:rPr>
+          <w:rFonts w:asciiTheme="majorHAnsi" w:hAnsiTheme="majorHAnsi"/>
+          <w:sz w:val="21"/>
+          <w:szCs w:val="21"/>
+        </w:rPr>
+        <w:t xml:space="preserve">to </w:t>
+      </w:r>
+      <w:r>
+        <w:rPr>
+          <w:rFonts w:asciiTheme="majorHAnsi" w:hAnsiTheme="majorHAnsi"/>
+          <w:sz w:val="21"/>
+          <w:szCs w:val="21"/>
+        </w:rPr>
+        <w:t>ensure consistent data management and behavior across client and server environments</w:t>
+      </w:r>
+      <w:r>
+        <w:rPr>
+          <w:rFonts w:asciiTheme="majorHAnsi" w:hAnsiTheme="majorHAnsi"/>
+          <w:sz w:val="21"/>
+          <w:szCs w:val="21"/>
+        </w:rPr>
+        <w:t>.</w:t>
       </w:r>
     </w:p>
     <w:p>
@@ -1746,24 +1701,7 @@
           <w:sz w:val="21"/>
           <w:szCs w:val="21"/>
         </w:rPr>
-        <w:t xml:space="preserve"> and 3</w:t>
-      </w:r>
-      <w:r>
-        <w:rPr>
-          <w:rFonts w:asciiTheme="majorHAnsi" w:hAnsiTheme="majorHAnsi"/>
-          <w:sz w:val="21"/>
-          <w:szCs w:val="21"/>
-          <w:vertAlign w:val="superscript"/>
-        </w:rPr>
-        <w:t>rd</w:t>
-      </w:r>
-      <w:r>
-        <w:rPr>
-          <w:rFonts w:asciiTheme="majorHAnsi" w:hAnsiTheme="majorHAnsi"/>
-          <w:sz w:val="21"/>
-          <w:szCs w:val="21"/>
-        </w:rPr>
-        <w:t xml:space="preserve"> Party API, </w:t>
+        <w:t xml:space="preserve"> and </w:t>
       </w:r>
       <w:proofErr w:type="spellStart"/>
       <w:r>
@@ -1772,7 +1710,7 @@
           <w:sz w:val="21"/>
           <w:szCs w:val="21"/>
         </w:rPr>
-        <w:t>Thingiverse</w:t>
+        <w:t>Paypal</w:t>
       </w:r>
       <w:proofErr w:type="spellEnd"/>
       <w:r>
@@ -1781,8 +1719,34 @@
           <w:sz w:val="21"/>
           <w:szCs w:val="21"/>
         </w:rPr>
+        <w:t xml:space="preserve"> </w:t>
+      </w:r>
+      <w:proofErr w:type="gramStart"/>
+      <w:r>
+        <w:rPr>
+          <w:rFonts w:asciiTheme="majorHAnsi" w:hAnsiTheme="majorHAnsi"/>
+          <w:sz w:val="21"/>
+          <w:szCs w:val="21"/>
+        </w:rPr>
+        <w:t>API</w:t>
+      </w:r>
+      <w:r>
+        <w:rPr>
+          <w:rFonts w:asciiTheme="majorHAnsi" w:hAnsiTheme="majorHAnsi"/>
+          <w:sz w:val="21"/>
+          <w:szCs w:val="21"/>
+        </w:rPr>
+        <w:t xml:space="preserve"> </w:t>
+      </w:r>
+      <w:r>
+        <w:rPr>
+          <w:rFonts w:asciiTheme="majorHAnsi" w:hAnsiTheme="majorHAnsi"/>
+          <w:sz w:val="21"/>
+          <w:szCs w:val="21"/>
+        </w:rPr>
         <w:t>.</w:t>
       </w:r>
+      <w:proofErr w:type="gramEnd"/>
       <w:r>
         <w:rPr>
           <w:rFonts w:asciiTheme="majorHAnsi" w:hAnsiTheme="majorHAnsi"/>
@@ -1791,210 +1755,6 @@
         </w:rPr>
         <w:t xml:space="preserve"> </w:t>
       </w:r>
-    </w:p>
-    <w:p>
-      <w:pPr>
-        <w:ind w:left="2160" w:hanging="1080"/>
-        <w:rPr>
-          <w:rFonts w:asciiTheme="majorHAnsi" w:hAnsiTheme="majorHAnsi"/>
-          <w:i/>
-          <w:sz w:val="21"/>
-          <w:szCs w:val="21"/>
-        </w:rPr>
-      </w:pPr>
-      <w:r>
-        <w:rPr>
-          <w:rFonts w:asciiTheme="majorHAnsi" w:hAnsiTheme="majorHAnsi"/>
-          <w:i/>
-          <w:sz w:val="21"/>
-          <w:szCs w:val="21"/>
-          <w:u w:val="single"/>
-        </w:rPr>
-        <w:t>Technologies</w:t>
-      </w:r>
-      <w:r>
-        <w:rPr>
-          <w:rFonts w:asciiTheme="majorHAnsi" w:hAnsiTheme="majorHAnsi"/>
-          <w:i/>
-          <w:sz w:val="21"/>
-          <w:szCs w:val="21"/>
-        </w:rPr>
-        <w:t>: MERN Stack,</w:t>
-      </w:r>
-      <w:r>
-        <w:rPr>
-          <w:rFonts w:asciiTheme="majorHAnsi" w:hAnsiTheme="majorHAnsi"/>
-          <w:i/>
-          <w:sz w:val="21"/>
-          <w:szCs w:val="21"/>
-        </w:rPr>
-        <w:t xml:space="preserve"> Redux,</w:t>
-      </w:r>
-      <w:r>
-        <w:rPr>
-          <w:rFonts w:asciiTheme="majorHAnsi" w:hAnsiTheme="majorHAnsi"/>
-          <w:i/>
-          <w:sz w:val="21"/>
-          <w:szCs w:val="21"/>
-        </w:rPr>
-        <w:t xml:space="preserve"> </w:t>
-      </w:r>
-      <w:r>
-        <w:rPr>
-          <w:rFonts w:asciiTheme="majorHAnsi" w:hAnsiTheme="majorHAnsi"/>
-          <w:i/>
-          <w:sz w:val="21"/>
-          <w:szCs w:val="21"/>
-        </w:rPr>
-        <w:t>SCSS</w:t>
-      </w:r>
-      <w:r>
-        <w:rPr>
-          <w:rFonts w:asciiTheme="majorHAnsi" w:hAnsiTheme="majorHAnsi"/>
-          <w:i/>
-          <w:sz w:val="21"/>
-          <w:szCs w:val="21"/>
-        </w:rPr>
-        <w:t xml:space="preserve">, REST-like API, Mongoose, </w:t>
-      </w:r>
-      <w:r>
-        <w:rPr>
-          <w:rFonts w:asciiTheme="majorHAnsi" w:hAnsiTheme="majorHAnsi"/>
-          <w:i/>
-          <w:sz w:val="21"/>
-          <w:szCs w:val="21"/>
-        </w:rPr>
-        <w:t>B</w:t>
-      </w:r>
-      <w:r>
-        <w:rPr>
-          <w:rFonts w:asciiTheme="majorHAnsi" w:hAnsiTheme="majorHAnsi"/>
-          <w:i/>
-          <w:sz w:val="21"/>
-          <w:szCs w:val="21"/>
-        </w:rPr>
-        <w:t>-c</w:t>
-      </w:r>
-      <w:r>
-        <w:rPr>
-          <w:rFonts w:asciiTheme="majorHAnsi" w:hAnsiTheme="majorHAnsi"/>
-          <w:i/>
-          <w:sz w:val="21"/>
-          <w:szCs w:val="21"/>
-        </w:rPr>
-        <w:t>rypt</w:t>
-      </w:r>
-      <w:r>
-        <w:rPr>
-          <w:rFonts w:asciiTheme="majorHAnsi" w:hAnsiTheme="majorHAnsi"/>
-          <w:i/>
-          <w:sz w:val="21"/>
-          <w:szCs w:val="21"/>
-        </w:rPr>
-        <w:t xml:space="preserve">, </w:t>
-      </w:r>
-      <w:r>
-        <w:rPr>
-          <w:rFonts w:asciiTheme="majorHAnsi" w:hAnsiTheme="majorHAnsi"/>
-          <w:i/>
-          <w:sz w:val="21"/>
-          <w:szCs w:val="21"/>
-        </w:rPr>
-        <w:t>JWT</w:t>
-      </w:r>
-      <w:r>
-        <w:rPr>
-          <w:rFonts w:asciiTheme="majorHAnsi" w:hAnsiTheme="majorHAnsi"/>
-          <w:i/>
-          <w:sz w:val="21"/>
-          <w:szCs w:val="21"/>
-        </w:rPr>
-        <w:t xml:space="preserve">, </w:t>
-      </w:r>
-      <w:proofErr w:type="spellStart"/>
-      <w:r>
-        <w:rPr>
-          <w:rFonts w:asciiTheme="majorHAnsi" w:hAnsiTheme="majorHAnsi"/>
-          <w:i/>
-          <w:sz w:val="21"/>
-          <w:szCs w:val="21"/>
-        </w:rPr>
-        <w:t>nodemailer</w:t>
-      </w:r>
-      <w:proofErr w:type="spellEnd"/>
-    </w:p>
-    <w:p>
-      <w:pPr>
-        <w:ind w:left="2160" w:hanging="1440"/>
-        <w:rPr>
-          <w:rFonts w:asciiTheme="majorHAnsi" w:hAnsiTheme="majorHAnsi"/>
-          <w:b/>
-          <w:i/>
-          <w:sz w:val="6"/>
-          <w:szCs w:val="6"/>
-          <w:u w:val="single"/>
-        </w:rPr>
-      </w:pPr>
-    </w:p>
-    <w:p>
-      <w:pPr>
-        <w:pBdr>
-          <w:top w:val="nil"/>
-          <w:left w:val="nil"/>
-          <w:bottom w:val="nil"/>
-          <w:right w:val="nil"/>
-          <w:between w:val="nil"/>
-        </w:pBdr>
-        <w:rPr>
-          <w:rFonts w:asciiTheme="majorHAnsi" w:hAnsiTheme="majorHAnsi"/>
-          <w:b/>
-          <w:i/>
-          <w:sz w:val="21"/>
-          <w:szCs w:val="21"/>
-        </w:rPr>
-      </w:pPr>
-      <w:r>
-        <w:rPr>
-          <w:rFonts w:asciiTheme="majorHAnsi" w:hAnsiTheme="majorHAnsi"/>
-          <w:sz w:val="21"/>
-          <w:szCs w:val="21"/>
-        </w:rPr>
-        <w:t xml:space="preserve">    </w:t>
-      </w:r>
-      <w:r>
-        <w:rPr>
-          <w:rFonts w:asciiTheme="majorHAnsi" w:hAnsiTheme="majorHAnsi"/>
-          <w:b/>
-          <w:i/>
-          <w:sz w:val="21"/>
-          <w:szCs w:val="21"/>
-          <w:u w:val="single"/>
-        </w:rPr>
-        <w:t>Connected Cars</w:t>
-      </w:r>
-      <w:r>
-        <w:rPr>
-          <w:rFonts w:asciiTheme="majorHAnsi" w:hAnsiTheme="majorHAnsi"/>
-          <w:b/>
-          <w:i/>
-          <w:sz w:val="21"/>
-          <w:szCs w:val="21"/>
-        </w:rPr>
-        <w:t xml:space="preserve"> - </w:t>
-      </w:r>
-      <w:hyperlink r:id="rId10" w:history="1">
-        <w:r>
-          <w:rPr>
-            <w:rStyle w:val="Hyperlink"/>
-            <w:rFonts w:asciiTheme="majorHAnsi" w:hAnsiTheme="majorHAnsi"/>
-            <w:i/>
-            <w:iCs/>
-            <w:sz w:val="21"/>
-            <w:szCs w:val="21"/>
-          </w:rPr>
-          <w:t>https://calm-taiga-28234.herokuapp.com/</w:t>
-        </w:r>
-      </w:hyperlink>
     </w:p>
     <w:p>
       <w:pPr>
@@ -2021,8 +1781,227 @@
           <w:sz w:val="21"/>
           <w:szCs w:val="21"/>
         </w:rPr>
-        <w:t>A virtual showroom and inventory management application for small car dealerships.</w:t>
-      </w:r>
+        <w:t xml:space="preserve">Secure administration tools </w:t>
+      </w:r>
+      <w:r>
+        <w:rPr>
+          <w:rFonts w:asciiTheme="majorHAnsi" w:hAnsiTheme="majorHAnsi"/>
+          <w:sz w:val="21"/>
+          <w:szCs w:val="21"/>
+        </w:rPr>
+        <w:t xml:space="preserve">that allow for the creation and maintenance of inventory and </w:t>
+      </w:r>
+      <w:proofErr w:type="spellStart"/>
+      <w:r>
+        <w:rPr>
+          <w:rFonts w:asciiTheme="majorHAnsi" w:hAnsiTheme="majorHAnsi"/>
+          <w:sz w:val="21"/>
+          <w:szCs w:val="21"/>
+        </w:rPr>
+        <w:t>customers</w:t>
+      </w:r>
+      <w:proofErr w:type="spellEnd"/>
+      <w:r>
+        <w:rPr>
+          <w:rFonts w:asciiTheme="majorHAnsi" w:hAnsiTheme="majorHAnsi"/>
+          <w:sz w:val="21"/>
+          <w:szCs w:val="21"/>
+        </w:rPr>
+        <w:t xml:space="preserve"> accounts.</w:t>
+      </w:r>
+    </w:p>
+    <w:p>
+      <w:pPr>
+        <w:ind w:left="2160" w:hanging="1080"/>
+        <w:rPr>
+          <w:rFonts w:asciiTheme="majorHAnsi" w:hAnsiTheme="majorHAnsi"/>
+          <w:i/>
+          <w:sz w:val="21"/>
+          <w:szCs w:val="21"/>
+        </w:rPr>
+      </w:pPr>
+      <w:r>
+        <w:rPr>
+          <w:rFonts w:asciiTheme="majorHAnsi" w:hAnsiTheme="majorHAnsi"/>
+          <w:i/>
+          <w:sz w:val="21"/>
+          <w:szCs w:val="21"/>
+          <w:u w:val="single"/>
+        </w:rPr>
+        <w:t>Technologies</w:t>
+      </w:r>
+      <w:r>
+        <w:rPr>
+          <w:rFonts w:asciiTheme="majorHAnsi" w:hAnsiTheme="majorHAnsi"/>
+          <w:i/>
+          <w:sz w:val="21"/>
+          <w:szCs w:val="21"/>
+        </w:rPr>
+        <w:t>: MERN Stack,</w:t>
+      </w:r>
+      <w:r>
+        <w:rPr>
+          <w:rFonts w:asciiTheme="majorHAnsi" w:hAnsiTheme="majorHAnsi"/>
+          <w:i/>
+          <w:sz w:val="21"/>
+          <w:szCs w:val="21"/>
+        </w:rPr>
+        <w:t xml:space="preserve"> Redux,</w:t>
+      </w:r>
+      <w:r>
+        <w:rPr>
+          <w:rFonts w:asciiTheme="majorHAnsi" w:hAnsiTheme="majorHAnsi"/>
+          <w:i/>
+          <w:sz w:val="21"/>
+          <w:szCs w:val="21"/>
+        </w:rPr>
+        <w:t xml:space="preserve"> </w:t>
+      </w:r>
+      <w:r>
+        <w:rPr>
+          <w:rFonts w:asciiTheme="majorHAnsi" w:hAnsiTheme="majorHAnsi"/>
+          <w:i/>
+          <w:sz w:val="21"/>
+          <w:szCs w:val="21"/>
+        </w:rPr>
+        <w:t>Bootstrap</w:t>
+      </w:r>
+      <w:r>
+        <w:rPr>
+          <w:rFonts w:asciiTheme="majorHAnsi" w:hAnsiTheme="majorHAnsi"/>
+          <w:i/>
+          <w:sz w:val="21"/>
+          <w:szCs w:val="21"/>
+        </w:rPr>
+        <w:t xml:space="preserve">, REST-like API, Mongoose, </w:t>
+      </w:r>
+      <w:r>
+        <w:rPr>
+          <w:rFonts w:asciiTheme="majorHAnsi" w:hAnsiTheme="majorHAnsi"/>
+          <w:i/>
+          <w:sz w:val="21"/>
+          <w:szCs w:val="21"/>
+        </w:rPr>
+        <w:t>B</w:t>
+      </w:r>
+      <w:r>
+        <w:rPr>
+          <w:rFonts w:asciiTheme="majorHAnsi" w:hAnsiTheme="majorHAnsi"/>
+          <w:i/>
+          <w:sz w:val="21"/>
+          <w:szCs w:val="21"/>
+        </w:rPr>
+        <w:t>-c</w:t>
+      </w:r>
+      <w:r>
+        <w:rPr>
+          <w:rFonts w:asciiTheme="majorHAnsi" w:hAnsiTheme="majorHAnsi"/>
+          <w:i/>
+          <w:sz w:val="21"/>
+          <w:szCs w:val="21"/>
+        </w:rPr>
+        <w:t>rypt</w:t>
+      </w:r>
+      <w:r>
+        <w:rPr>
+          <w:rFonts w:asciiTheme="majorHAnsi" w:hAnsiTheme="majorHAnsi"/>
+          <w:i/>
+          <w:sz w:val="21"/>
+          <w:szCs w:val="21"/>
+        </w:rPr>
+        <w:t xml:space="preserve">, </w:t>
+      </w:r>
+      <w:r>
+        <w:rPr>
+          <w:rFonts w:asciiTheme="majorHAnsi" w:hAnsiTheme="majorHAnsi"/>
+          <w:i/>
+          <w:sz w:val="21"/>
+          <w:szCs w:val="21"/>
+        </w:rPr>
+        <w:t>J</w:t>
+      </w:r>
+      <w:r>
+        <w:rPr>
+          <w:rFonts w:asciiTheme="majorHAnsi" w:hAnsiTheme="majorHAnsi"/>
+          <w:i/>
+          <w:sz w:val="21"/>
+          <w:szCs w:val="21"/>
+        </w:rPr>
+        <w:t>SON web token</w:t>
+      </w:r>
+    </w:p>
+    <w:p>
+      <w:pPr>
+        <w:ind w:left="2160" w:hanging="1440"/>
+        <w:rPr>
+          <w:rFonts w:asciiTheme="majorHAnsi" w:hAnsiTheme="majorHAnsi"/>
+          <w:b/>
+          <w:i/>
+          <w:sz w:val="6"/>
+          <w:szCs w:val="6"/>
+          <w:u w:val="single"/>
+        </w:rPr>
+      </w:pPr>
+    </w:p>
+    <w:p>
+      <w:pPr>
+        <w:pBdr>
+          <w:top w:val="nil"/>
+          <w:left w:val="nil"/>
+          <w:bottom w:val="nil"/>
+          <w:right w:val="nil"/>
+          <w:between w:val="nil"/>
+        </w:pBdr>
+        <w:rPr>
+          <w:rFonts w:asciiTheme="majorHAnsi" w:hAnsiTheme="majorHAnsi"/>
+          <w:b/>
+          <w:i/>
+          <w:sz w:val="21"/>
+          <w:szCs w:val="21"/>
+        </w:rPr>
+      </w:pPr>
+      <w:r>
+        <w:rPr>
+          <w:rFonts w:asciiTheme="majorHAnsi" w:hAnsiTheme="majorHAnsi"/>
+          <w:sz w:val="21"/>
+          <w:szCs w:val="21"/>
+        </w:rPr>
+        <w:t xml:space="preserve">    </w:t>
+      </w:r>
+      <w:r>
+        <w:rPr>
+          <w:rFonts w:asciiTheme="majorHAnsi" w:hAnsiTheme="majorHAnsi"/>
+          <w:b/>
+          <w:i/>
+          <w:sz w:val="21"/>
+          <w:szCs w:val="21"/>
+          <w:u w:val="single"/>
+        </w:rPr>
+        <w:t>MERN Chat Live</w:t>
+      </w:r>
+      <w:r>
+        <w:rPr>
+          <w:rFonts w:asciiTheme="majorHAnsi" w:hAnsiTheme="majorHAnsi"/>
+          <w:b/>
+          <w:i/>
+          <w:sz w:val="21"/>
+          <w:szCs w:val="21"/>
+        </w:rPr>
+        <w:t xml:space="preserve"> - </w:t>
+      </w:r>
+      <w:hyperlink r:id="rId10" w:history="1">
+        <w:r>
+          <w:rPr>
+            <w:rStyle w:val="Hyperlink"/>
+            <w:rFonts w:asciiTheme="majorHAnsi" w:hAnsiTheme="majorHAnsi"/>
+            <w:i/>
+            <w:iCs/>
+            <w:sz w:val="21"/>
+            <w:szCs w:val="21"/>
+          </w:rPr>
+          <w:t>https://mernpusherchat.uk.r.appspot.com/</w:t>
+        </w:r>
+      </w:hyperlink>
     </w:p>
     <w:p>
       <w:pPr>
@@ -2049,33 +2028,7 @@
           <w:sz w:val="21"/>
           <w:szCs w:val="21"/>
         </w:rPr>
-        <w:t xml:space="preserve">Secure administration tools </w:t>
-      </w:r>
-      <w:r>
-        <w:rPr>
-          <w:rFonts w:asciiTheme="majorHAnsi" w:hAnsiTheme="majorHAnsi"/>
-          <w:sz w:val="21"/>
-          <w:szCs w:val="21"/>
-        </w:rPr>
-        <w:t xml:space="preserve">that allow for the creation and maintenance of inventory and </w:t>
-      </w:r>
-      <w:proofErr w:type="spellStart"/>
-      <w:r>
-        <w:rPr>
-          <w:rFonts w:asciiTheme="majorHAnsi" w:hAnsiTheme="majorHAnsi"/>
-          <w:sz w:val="21"/>
-          <w:szCs w:val="21"/>
-        </w:rPr>
-        <w:t>customers</w:t>
-      </w:r>
-      <w:proofErr w:type="spellEnd"/>
-      <w:r>
-        <w:rPr>
-          <w:rFonts w:asciiTheme="majorHAnsi" w:hAnsiTheme="majorHAnsi"/>
-          <w:sz w:val="21"/>
-          <w:szCs w:val="21"/>
-        </w:rPr>
-        <w:t xml:space="preserve"> accounts</w:t>
+        <w:t>A live-updating messenger app that can send text messages and images</w:t>
       </w:r>
       <w:r>
         <w:rPr>
@@ -2111,33 +2064,23 @@
           <w:sz w:val="21"/>
           <w:szCs w:val="21"/>
         </w:rPr>
-        <w:t>Utilizes many of latest React features found in ‘Hooks’ like Context API</w:t>
-      </w:r>
-      <w:r>
-        <w:rPr>
-          <w:rFonts w:asciiTheme="majorHAnsi" w:hAnsiTheme="majorHAnsi"/>
-          <w:sz w:val="21"/>
-          <w:szCs w:val="21"/>
-        </w:rPr>
-        <w:t xml:space="preserve">, </w:t>
-      </w:r>
-      <w:proofErr w:type="spellStart"/>
-      <w:r>
-        <w:rPr>
-          <w:rFonts w:asciiTheme="majorHAnsi" w:hAnsiTheme="majorHAnsi"/>
-          <w:sz w:val="21"/>
-          <w:szCs w:val="21"/>
-        </w:rPr>
-        <w:t>useReducer</w:t>
-      </w:r>
-      <w:proofErr w:type="spellEnd"/>
-      <w:r>
-        <w:rPr>
-          <w:rFonts w:asciiTheme="majorHAnsi" w:hAnsiTheme="majorHAnsi"/>
-          <w:sz w:val="21"/>
-          <w:szCs w:val="21"/>
-        </w:rPr>
-        <w:t xml:space="preserve"> and new life cycle methods.</w:t>
+        <w:t>Incorporates Pusher API,</w:t>
+      </w:r>
+      <w:r>
+        <w:rPr>
+          <w:rFonts w:asciiTheme="majorHAnsi" w:hAnsiTheme="majorHAnsi"/>
+          <w:sz w:val="21"/>
+          <w:szCs w:val="21"/>
+        </w:rPr>
+        <w:t xml:space="preserve"> Pusher is a hosted service that adds real-time data functionality</w:t>
+      </w:r>
+      <w:r>
+        <w:rPr>
+          <w:rFonts w:asciiTheme="majorHAnsi" w:hAnsiTheme="majorHAnsi"/>
+          <w:sz w:val="21"/>
+          <w:szCs w:val="21"/>
+        </w:rPr>
+        <w:t>.</w:t>
       </w:r>
     </w:p>
     <w:p>
@@ -2165,7 +2108,33 @@
           <w:sz w:val="21"/>
           <w:szCs w:val="21"/>
         </w:rPr>
-        <w:t>A REST-like API which consumes data from a MongoDB database</w:t>
+        <w:t>Utilizes many of latest React features found in ‘Hooks’ like Context API</w:t>
+      </w:r>
+      <w:r>
+        <w:rPr>
+          <w:rFonts w:asciiTheme="majorHAnsi" w:hAnsiTheme="majorHAnsi"/>
+          <w:sz w:val="21"/>
+          <w:szCs w:val="21"/>
+        </w:rPr>
+        <w:t xml:space="preserve">, </w:t>
+      </w:r>
+      <w:proofErr w:type="spellStart"/>
+      <w:r>
+        <w:rPr>
+          <w:rFonts w:asciiTheme="majorHAnsi" w:hAnsiTheme="majorHAnsi"/>
+          <w:sz w:val="21"/>
+          <w:szCs w:val="21"/>
+        </w:rPr>
+        <w:t>useReducer</w:t>
+      </w:r>
+      <w:proofErr w:type="spellEnd"/>
+      <w:r>
+        <w:rPr>
+          <w:rFonts w:asciiTheme="majorHAnsi" w:hAnsiTheme="majorHAnsi"/>
+          <w:sz w:val="21"/>
+          <w:szCs w:val="21"/>
+        </w:rPr>
+        <w:t xml:space="preserve"> and new life cycle methods.</w:t>
       </w:r>
     </w:p>
     <w:p>
@@ -2266,7 +2235,7 @@
           <w:sz w:val="21"/>
           <w:szCs w:val="21"/>
         </w:rPr>
-        <w:t>Tailwind CSS</w:t>
+        <w:t>PUSHER API</w:t>
       </w:r>
     </w:p>
     <w:p>
@@ -2279,8 +2248,8 @@
           <w:between w:val="nil"/>
         </w:pBdr>
         <w:rPr>
-          <w:rFonts w:asciiTheme="majorHAnsi" w:hAnsiTheme="majorHAnsi"/>
-          <w:color w:val="4472C4" w:themeColor="accent1"/>
+          <w:rStyle w:val="Hyperlink"/>
+          <w:rFonts w:asciiTheme="majorHAnsi" w:hAnsiTheme="majorHAnsi"/>
           <w:sz w:val="21"/>
           <w:szCs w:val="21"/>
         </w:rPr>
@@ -2302,31 +2271,71 @@
           <w:szCs w:val="21"/>
           <w:u w:val="single"/>
         </w:rPr>
-        <w:t>Study Buddy</w:t>
-      </w:r>
-      <w:r>
-        <w:rPr>
-          <w:rFonts w:asciiTheme="majorHAnsi" w:hAnsiTheme="majorHAnsi"/>
-          <w:b/>
-          <w:i/>
-          <w:sz w:val="21"/>
-          <w:szCs w:val="21"/>
-        </w:rPr>
-        <w:t xml:space="preserve"> - </w:t>
-      </w:r>
-      <w:hyperlink r:id="rId11" w:history="1">
-        <w:r>
-          <w:rPr>
-            <w:rStyle w:val="Hyperlink"/>
-            <w:rFonts w:asciiTheme="majorHAnsi" w:hAnsiTheme="majorHAnsi"/>
-            <w:i/>
-            <w:iCs/>
-            <w:sz w:val="21"/>
-            <w:szCs w:val="21"/>
-          </w:rPr>
-          <w:t>https://studybuddyunc.herokuapp.com/</w:t>
-        </w:r>
-      </w:hyperlink>
+        <w:t xml:space="preserve">Drone Tracker </w:t>
+      </w:r>
+      <w:r>
+        <w:rPr>
+          <w:rFonts w:asciiTheme="majorHAnsi" w:hAnsiTheme="majorHAnsi"/>
+          <w:b/>
+          <w:i/>
+          <w:sz w:val="21"/>
+          <w:szCs w:val="21"/>
+        </w:rPr>
+        <w:t xml:space="preserve">- </w:t>
+      </w:r>
+      <w:r>
+        <w:rPr>
+          <w:rFonts w:asciiTheme="majorHAnsi" w:hAnsiTheme="majorHAnsi"/>
+          <w:i/>
+          <w:iCs/>
+          <w:sz w:val="21"/>
+          <w:szCs w:val="21"/>
+        </w:rPr>
+        <w:fldChar w:fldCharType="begin"/>
+      </w:r>
+      <w:r>
+        <w:rPr>
+          <w:rFonts w:asciiTheme="majorHAnsi" w:hAnsiTheme="majorHAnsi"/>
+          <w:i/>
+          <w:iCs/>
+          <w:sz w:val="21"/>
+          <w:szCs w:val="21"/>
+        </w:rPr>
+        <w:instrText xml:space="preserve"> HYPERLINK "https://drone-tracker-41.web.app/" </w:instrText>
+      </w:r>
+      <w:r>
+        <w:rPr>
+          <w:rFonts w:asciiTheme="majorHAnsi" w:hAnsiTheme="majorHAnsi"/>
+          <w:i/>
+          <w:iCs/>
+          <w:sz w:val="21"/>
+          <w:szCs w:val="21"/>
+        </w:rPr>
+      </w:r>
+      <w:r>
+        <w:rPr>
+          <w:rFonts w:asciiTheme="majorHAnsi" w:hAnsiTheme="majorHAnsi"/>
+          <w:i/>
+          <w:iCs/>
+          <w:sz w:val="21"/>
+          <w:szCs w:val="21"/>
+        </w:rPr>
+        <w:fldChar w:fldCharType="separate"/>
+      </w:r>
+      <w:r>
+        <w:t xml:space="preserve"> </w:t>
+      </w:r>
+      <w:r>
+        <w:rPr>
+          <w:rStyle w:val="Hyperlink"/>
+          <w:rFonts w:asciiTheme="majorHAnsi" w:hAnsiTheme="majorHAnsi"/>
+          <w:i/>
+          <w:iCs/>
+          <w:sz w:val="21"/>
+          <w:szCs w:val="21"/>
+        </w:rPr>
+        <w:t>https://drone-tracker-41.web.app/</w:t>
+      </w:r>
     </w:p>
     <w:p>
       <w:pPr>
@@ -2351,24 +2360,40 @@
       <w:r>
         <w:rPr>
           <w:rFonts w:asciiTheme="majorHAnsi" w:hAnsiTheme="majorHAnsi"/>
-          <w:color w:val="000000"/>
-          <w:sz w:val="21"/>
-          <w:szCs w:val="21"/>
-        </w:rPr>
-        <w:t xml:space="preserve">An open-source web application Pandora client based on the Linux Pandora client </w:t>
-      </w:r>
-      <w:hyperlink r:id="rId12">
-        <w:r>
-          <w:rPr>
-            <w:rFonts w:asciiTheme="majorHAnsi" w:hAnsiTheme="majorHAnsi"/>
-            <w:color w:val="1155CC"/>
-            <w:sz w:val="21"/>
-            <w:szCs w:val="21"/>
-            <w:u w:val="single"/>
-          </w:rPr>
-          <w:t>Pithos</w:t>
-        </w:r>
-      </w:hyperlink>
+          <w:i/>
+          <w:iCs/>
+          <w:sz w:val="21"/>
+          <w:szCs w:val="21"/>
+        </w:rPr>
+        <w:fldChar w:fldCharType="end"/>
+      </w:r>
+      <w:r>
+        <w:rPr>
+          <w:rFonts w:asciiTheme="majorHAnsi" w:hAnsiTheme="majorHAnsi"/>
+          <w:color w:val="000000"/>
+          <w:sz w:val="21"/>
+          <w:szCs w:val="21"/>
+        </w:rPr>
+        <w:t xml:space="preserve">A mobile first app </w:t>
+      </w:r>
+      <w:r>
+        <w:rPr>
+          <w:rFonts w:asciiTheme="majorHAnsi" w:hAnsiTheme="majorHAnsi"/>
+          <w:color w:val="000000"/>
+          <w:sz w:val="21"/>
+          <w:szCs w:val="21"/>
+        </w:rPr>
+        <w:t>that provides visual representations of lost drones via Google Maps and Places API</w:t>
+      </w:r>
+      <w:r>
+        <w:rPr>
+          <w:rFonts w:asciiTheme="majorHAnsi" w:hAnsiTheme="majorHAnsi"/>
+          <w:color w:val="000000"/>
+          <w:sz w:val="21"/>
+          <w:szCs w:val="21"/>
+        </w:rPr>
+        <w:t>.</w:t>
+      </w:r>
     </w:p>
     <w:p>
       <w:pPr>
@@ -2397,24 +2422,79 @@
           <w:sz w:val="21"/>
           <w:szCs w:val="21"/>
         </w:rPr>
-        <w:t xml:space="preserve">This lightweight client </w:t>
-      </w:r>
-      <w:r>
-        <w:rPr>
-          <w:rFonts w:asciiTheme="majorHAnsi" w:hAnsiTheme="majorHAnsi"/>
-          <w:sz w:val="21"/>
-          <w:szCs w:val="21"/>
-        </w:rPr>
-        <w:t xml:space="preserve">implements </w:t>
-      </w:r>
-      <w:r>
-        <w:rPr>
-          <w:rFonts w:asciiTheme="majorHAnsi" w:hAnsiTheme="majorHAnsi"/>
-          <w:color w:val="000000"/>
-          <w:sz w:val="21"/>
-          <w:szCs w:val="21"/>
-        </w:rPr>
-        <w:t>React and HTML5 audio to stream music from Pandora</w:t>
+        <w:t>Users can securely login with</w:t>
+      </w:r>
+      <w:r>
+        <w:rPr>
+          <w:rFonts w:asciiTheme="majorHAnsi" w:hAnsiTheme="majorHAnsi"/>
+          <w:color w:val="000000"/>
+          <w:sz w:val="21"/>
+          <w:szCs w:val="21"/>
+        </w:rPr>
+        <w:t xml:space="preserve"> unique email / password or their</w:t>
+      </w:r>
+      <w:r>
+        <w:rPr>
+          <w:rFonts w:asciiTheme="majorHAnsi" w:hAnsiTheme="majorHAnsi"/>
+          <w:color w:val="000000"/>
+          <w:sz w:val="21"/>
+          <w:szCs w:val="21"/>
+        </w:rPr>
+        <w:t xml:space="preserve"> </w:t>
+      </w:r>
+      <w:r>
+        <w:rPr>
+          <w:rFonts w:asciiTheme="majorHAnsi" w:hAnsiTheme="majorHAnsi"/>
+          <w:color w:val="000000"/>
+          <w:sz w:val="21"/>
+          <w:szCs w:val="21"/>
+        </w:rPr>
+        <w:t>G</w:t>
+      </w:r>
+      <w:r>
+        <w:rPr>
+          <w:rFonts w:asciiTheme="majorHAnsi" w:hAnsiTheme="majorHAnsi"/>
+          <w:color w:val="000000"/>
+          <w:sz w:val="21"/>
+          <w:szCs w:val="21"/>
+        </w:rPr>
+        <w:t xml:space="preserve">oogle </w:t>
+      </w:r>
+      <w:r>
+        <w:rPr>
+          <w:rFonts w:asciiTheme="majorHAnsi" w:hAnsiTheme="majorHAnsi"/>
+          <w:color w:val="000000"/>
+          <w:sz w:val="21"/>
+          <w:szCs w:val="21"/>
+        </w:rPr>
+        <w:t>and/or</w:t>
+      </w:r>
+      <w:r>
+        <w:rPr>
+          <w:rFonts w:asciiTheme="majorHAnsi" w:hAnsiTheme="majorHAnsi"/>
+          <w:color w:val="000000"/>
+          <w:sz w:val="21"/>
+          <w:szCs w:val="21"/>
+        </w:rPr>
+        <w:t xml:space="preserve"> </w:t>
+      </w:r>
+      <w:r>
+        <w:rPr>
+          <w:rFonts w:asciiTheme="majorHAnsi" w:hAnsiTheme="majorHAnsi"/>
+          <w:color w:val="000000"/>
+          <w:sz w:val="21"/>
+          <w:szCs w:val="21"/>
+        </w:rPr>
+        <w:t>F</w:t>
+      </w:r>
+      <w:r>
+        <w:rPr>
+          <w:rFonts w:asciiTheme="majorHAnsi" w:hAnsiTheme="majorHAnsi"/>
+          <w:color w:val="000000"/>
+          <w:sz w:val="21"/>
+          <w:szCs w:val="21"/>
+        </w:rPr>
+        <w:t>acebook account.</w:t>
       </w:r>
     </w:p>
     <w:p>
@@ -2444,43 +2524,7 @@
           <w:sz w:val="21"/>
           <w:szCs w:val="21"/>
         </w:rPr>
-        <w:t xml:space="preserve">Passport JS and </w:t>
-      </w:r>
-      <w:proofErr w:type="spellStart"/>
-      <w:r>
-        <w:rPr>
-          <w:rFonts w:asciiTheme="majorHAnsi" w:hAnsiTheme="majorHAnsi"/>
-          <w:color w:val="000000"/>
-          <w:sz w:val="21"/>
-          <w:szCs w:val="21"/>
-        </w:rPr>
-        <w:t>Axios</w:t>
-      </w:r>
-      <w:proofErr w:type="spellEnd"/>
-      <w:r>
-        <w:rPr>
-          <w:rFonts w:asciiTheme="majorHAnsi" w:hAnsiTheme="majorHAnsi"/>
-          <w:sz w:val="21"/>
-          <w:szCs w:val="21"/>
-        </w:rPr>
-        <w:t xml:space="preserve"> </w:t>
-      </w:r>
-      <w:r>
-        <w:rPr>
-          <w:rFonts w:asciiTheme="majorHAnsi" w:hAnsiTheme="majorHAnsi"/>
-          <w:color w:val="000000"/>
-          <w:sz w:val="21"/>
-          <w:szCs w:val="21"/>
-        </w:rPr>
-        <w:t xml:space="preserve">handle authentication </w:t>
-      </w:r>
-      <w:r>
-        <w:rPr>
-          <w:rFonts w:asciiTheme="majorHAnsi" w:hAnsiTheme="majorHAnsi"/>
-          <w:sz w:val="21"/>
-          <w:szCs w:val="21"/>
-        </w:rPr>
-        <w:t>to third party API</w:t>
+        <w:t>Firebase’s Realtime Database provides live updates as new downed drones are reported by user.</w:t>
       </w:r>
     </w:p>
     <w:p>
@@ -2519,36 +2563,17 @@
           <w:sz w:val="21"/>
           <w:szCs w:val="21"/>
         </w:rPr>
-        <w:t xml:space="preserve">: MERN Stack, Passport.js, </w:t>
-      </w:r>
-      <w:r>
-        <w:rPr>
-          <w:rFonts w:asciiTheme="majorHAnsi" w:hAnsiTheme="majorHAnsi"/>
-          <w:i/>
-          <w:sz w:val="21"/>
-          <w:szCs w:val="21"/>
-        </w:rPr>
-        <w:t xml:space="preserve">Bootstrap 4, </w:t>
-      </w:r>
-      <w:proofErr w:type="spellStart"/>
-      <w:r>
-        <w:rPr>
-          <w:rFonts w:asciiTheme="majorHAnsi" w:hAnsiTheme="majorHAnsi"/>
-          <w:i/>
-          <w:sz w:val="21"/>
-          <w:szCs w:val="21"/>
-        </w:rPr>
-        <w:t>Axios</w:t>
-      </w:r>
-      <w:proofErr w:type="spellEnd"/>
-      <w:r>
-        <w:rPr>
-          <w:rFonts w:asciiTheme="majorHAnsi" w:hAnsiTheme="majorHAnsi"/>
-          <w:i/>
-          <w:sz w:val="21"/>
-          <w:szCs w:val="21"/>
-        </w:rPr>
-        <w:t>, Flexbox</w:t>
+        <w:t xml:space="preserve">: </w:t>
+      </w:r>
+      <w:r>
+        <w:rPr>
+          <w:rFonts w:asciiTheme="majorHAnsi" w:hAnsiTheme="majorHAnsi"/>
+          <w:i/>
+          <w:color w:val="000000"/>
+          <w:sz w:val="21"/>
+          <w:szCs w:val="21"/>
+        </w:rPr>
+        <w:t>React, firebase, Google Maps, Places and Authentication APIs</w:t>
       </w:r>
     </w:p>
     <w:p>
@@ -2863,8 +2888,8 @@
           <w:szCs w:val="6"/>
         </w:rPr>
       </w:pPr>
-      <w:bookmarkStart w:id="3" w:name="_gjdgxs" w:colFirst="0" w:colLast="0"/>
-      <w:bookmarkEnd w:id="3"/>
+      <w:bookmarkStart w:id="2" w:name="_gjdgxs" w:colFirst="0" w:colLast="0"/>
+      <w:bookmarkEnd w:id="2"/>
     </w:p>
     <w:p>
       <w:pPr>
@@ -2987,7 +3012,7 @@
       </w:r>
     </w:p>
     <w:sectPr>
-      <w:headerReference w:type="default" r:id="rId13"/>
+      <w:headerReference w:type="default" r:id="rId11"/>
       <w:pgSz w:w="12240" w:h="15840"/>
       <w:pgMar w:top="288" w:right="576" w:bottom="288" w:left="576" w:header="720" w:footer="720" w:gutter="0"/>
       <w:pgNumType w:start="1"/>
@@ -2998,7 +3023,7 @@
 </file>
 
 <file path=word/endnotes.xml><?xml version="1.0" encoding="utf-8"?>
-<w:endnotes xmlns:wpc="http://schemas.microsoft.com/office/word/2010/wordprocessingCanvas" xmlns:cx="http://schemas.microsoft.com/office/drawing/2014/chartex" xmlns:cx1="http://schemas.microsoft.com/office/drawing/2015/9/8/chartex" xmlns:cx2="http://schemas.microsoft.com/office/drawing/2015/10/21/chartex" xmlns:cx3="http://schemas.microsoft.com/office/drawing/2016/5/9/chartex" xmlns:cx4="http://schemas.microsoft.com/office/drawing/2016/5/10/chartex" xmlns:cx5="http://schemas.microsoft.com/office/drawing/2016/5/11/chartex" xmlns:cx6="http://schemas.microsoft.com/office/drawing/2016/5/12/chartex" xmlns:cx7="http://schemas.microsoft.com/office/drawing/2016/5/13/chartex" xmlns:cx8="http://schemas.microsoft.com/office/drawing/2016/5/14/chartex" xmlns:mc="http://schemas.openxmlformats.org/markup-compatibility/2006" xmlns:aink="http://schemas.microsoft.com/office/drawing/2016/ink" xmlns:am3d="http://schemas.microsoft.com/office/drawing/2017/model3d" xmlns:o="urn:schemas-microsoft-com:office:office" xmlns:r="http://schemas.openxmlformats.org/officeDocument/2006/relationships" xmlns:m="http://schemas.openxmlformats.org/officeDocument/2006/math" xmlns:v="urn:schemas-microsoft-com:vml" xmlns:wp14="http://schemas.microsoft.com/office/word/2010/wordprocessingDrawing" xmlns:wp="http://schemas.openxmlformats.org/drawingml/2006/wordprocessingDrawing" xmlns:w10="urn:schemas-microsoft-com:office:word" xmlns:w="http://schemas.openxmlformats.org/wordprocessingml/2006/main" xmlns:w14="http://schemas.microsoft.com/office/word/2010/wordml" xmlns:w15="http://schemas.microsoft.com/office/word/2012/wordml" xmlns:w16cid="http://schemas.microsoft.com/office/word/2016/wordml/cid" xmlns:w16se="http://schemas.microsoft.com/office/word/2015/wordml/symex" xmlns:wpg="http://schemas.microsoft.com/office/word/2010/wordprocessingGroup" xmlns:wpi="http://schemas.microsoft.com/office/word/2010/wordprocessingInk" xmlns:wne="http://schemas.microsoft.com/office/word/2006/wordml" xmlns:wps="http://schemas.microsoft.com/office/word/2010/wordprocessingShape" mc:Ignorable="w14 w15 w16se w16cid wp14">
+<w:endnotes xmlns:wpc="http://schemas.microsoft.com/office/word/2010/wordprocessingCanvas" xmlns:cx="http://schemas.microsoft.com/office/drawing/2014/chartex" xmlns:cx1="http://schemas.microsoft.com/office/drawing/2015/9/8/chartex" xmlns:cx2="http://schemas.microsoft.com/office/drawing/2015/10/21/chartex" xmlns:cx3="http://schemas.microsoft.com/office/drawing/2016/5/9/chartex" xmlns:cx4="http://schemas.microsoft.com/office/drawing/2016/5/10/chartex" xmlns:cx5="http://schemas.microsoft.com/office/drawing/2016/5/11/chartex" xmlns:cx6="http://schemas.microsoft.com/office/drawing/2016/5/12/chartex" xmlns:cx7="http://schemas.microsoft.com/office/drawing/2016/5/13/chartex" xmlns:cx8="http://schemas.microsoft.com/office/drawing/2016/5/14/chartex" xmlns:mc="http://schemas.openxmlformats.org/markup-compatibility/2006" xmlns:aink="http://schemas.microsoft.com/office/drawing/2016/ink" xmlns:am3d="http://schemas.microsoft.com/office/drawing/2017/model3d" xmlns:o="urn:schemas-microsoft-com:office:office" xmlns:r="http://schemas.openxmlformats.org/officeDocument/2006/relationships" xmlns:m="http://schemas.openxmlformats.org/officeDocument/2006/math" xmlns:v="urn:schemas-microsoft-com:vml" xmlns:wp14="http://schemas.microsoft.com/office/word/2010/wordprocessingDrawing" xmlns:wp="http://schemas.openxmlformats.org/drawingml/2006/wordprocessingDrawing" xmlns:w10="urn:schemas-microsoft-com:office:word" xmlns:w="http://schemas.openxmlformats.org/wordprocessingml/2006/main" xmlns:w14="http://schemas.microsoft.com/office/word/2010/wordml" xmlns:w15="http://schemas.microsoft.com/office/word/2012/wordml" xmlns:w16cex="http://schemas.microsoft.com/office/word/2018/wordml/cex" xmlns:w16cid="http://schemas.microsoft.com/office/word/2016/wordml/cid" xmlns:w16="http://schemas.microsoft.com/office/word/2018/wordml" xmlns:w16se="http://schemas.microsoft.com/office/word/2015/wordml/symex" xmlns:wpg="http://schemas.microsoft.com/office/word/2010/wordprocessingGroup" xmlns:wpi="http://schemas.microsoft.com/office/word/2010/wordprocessingInk" xmlns:wne="http://schemas.microsoft.com/office/word/2006/wordml" xmlns:wps="http://schemas.microsoft.com/office/word/2010/wordprocessingShape" mc:Ignorable="w14 w15 w16se w16cid w16 w16cex wp14">
   <w:endnote w:type="separator" w:id="-1">
     <w:p>
       <w:r>
@@ -3017,7 +3042,7 @@
 </file>
 
 <file path=word/footnotes.xml><?xml version="1.0" encoding="utf-8"?>
-<w:footnotes xmlns:wpc="http://schemas.microsoft.com/office/word/2010/wordprocessingCanvas" xmlns:cx="http://schemas.microsoft.com/office/drawing/2014/chartex" xmlns:cx1="http://schemas.microsoft.com/office/drawing/2015/9/8/chartex" xmlns:cx2="http://schemas.microsoft.com/office/drawing/2015/10/21/chartex" xmlns:cx3="http://schemas.microsoft.com/office/drawing/2016/5/9/chartex" xmlns:cx4="http://schemas.microsoft.com/office/drawing/2016/5/10/chartex" xmlns:cx5="http://schemas.microsoft.com/office/drawing/2016/5/11/chartex" xmlns:cx6="http://schemas.microsoft.com/office/drawing/2016/5/12/chartex" xmlns:cx7="http://schemas.microsoft.com/office/drawing/2016/5/13/chartex" xmlns:cx8="http://schemas.microsoft.com/office/drawing/2016/5/14/chartex" xmlns:mc="http://schemas.openxmlformats.org/markup-compatibility/2006" xmlns:aink="http://schemas.microsoft.com/office/drawing/2016/ink" xmlns:am3d="http://schemas.microsoft.com/office/drawing/2017/model3d" xmlns:o="urn:schemas-microsoft-com:office:office" xmlns:r="http://schemas.openxmlformats.org/officeDocument/2006/relationships" xmlns:m="http://schemas.openxmlformats.org/officeDocument/2006/math" xmlns:v="urn:schemas-microsoft-com:vml" xmlns:wp14="http://schemas.microsoft.com/office/word/2010/wordprocessingDrawing" xmlns:wp="http://schemas.openxmlformats.org/drawingml/2006/wordprocessingDrawing" xmlns:w10="urn:schemas-microsoft-com:office:word" xmlns:w="http://schemas.openxmlformats.org/wordprocessingml/2006/main" xmlns:w14="http://schemas.microsoft.com/office/word/2010/wordml" xmlns:w15="http://schemas.microsoft.com/office/word/2012/wordml" xmlns:w16cid="http://schemas.microsoft.com/office/word/2016/wordml/cid" xmlns:w16se="http://schemas.microsoft.com/office/word/2015/wordml/symex" xmlns:wpg="http://schemas.microsoft.com/office/word/2010/wordprocessingGroup" xmlns:wpi="http://schemas.microsoft.com/office/word/2010/wordprocessingInk" xmlns:wne="http://schemas.microsoft.com/office/word/2006/wordml" xmlns:wps="http://schemas.microsoft.com/office/word/2010/wordprocessingShape" mc:Ignorable="w14 w15 w16se w16cid wp14">
+<w:footnotes xmlns:wpc="http://schemas.microsoft.com/office/word/2010/wordprocessingCanvas" xmlns:cx="http://schemas.microsoft.com/office/drawing/2014/chartex" xmlns:cx1="http://schemas.microsoft.com/office/drawing/2015/9/8/chartex" xmlns:cx2="http://schemas.microsoft.com/office/drawing/2015/10/21/chartex" xmlns:cx3="http://schemas.microsoft.com/office/drawing/2016/5/9/chartex" xmlns:cx4="http://schemas.microsoft.com/office/drawing/2016/5/10/chartex" xmlns:cx5="http://schemas.microsoft.com/office/drawing/2016/5/11/chartex" xmlns:cx6="http://schemas.microsoft.com/office/drawing/2016/5/12/chartex" xmlns:cx7="http://schemas.microsoft.com/office/drawing/2016/5/13/chartex" xmlns:cx8="http://schemas.microsoft.com/office/drawing/2016/5/14/chartex" xmlns:mc="http://schemas.openxmlformats.org/markup-compatibility/2006" xmlns:aink="http://schemas.microsoft.com/office/drawing/2016/ink" xmlns:am3d="http://schemas.microsoft.com/office/drawing/2017/model3d" xmlns:o="urn:schemas-microsoft-com:office:office" xmlns:r="http://schemas.openxmlformats.org/officeDocument/2006/relationships" xmlns:m="http://schemas.openxmlformats.org/officeDocument/2006/math" xmlns:v="urn:schemas-microsoft-com:vml" xmlns:wp14="http://schemas.microsoft.com/office/word/2010/wordprocessingDrawing" xmlns:wp="http://schemas.openxmlformats.org/drawingml/2006/wordprocessingDrawing" xmlns:w10="urn:schemas-microsoft-com:office:word" xmlns:w="http://schemas.openxmlformats.org/wordprocessingml/2006/main" xmlns:w14="http://schemas.microsoft.com/office/word/2010/wordml" xmlns:w15="http://schemas.microsoft.com/office/word/2012/wordml" xmlns:w16cex="http://schemas.microsoft.com/office/word/2018/wordml/cex" xmlns:w16cid="http://schemas.microsoft.com/office/word/2016/wordml/cid" xmlns:w16="http://schemas.microsoft.com/office/word/2018/wordml" xmlns:w16se="http://schemas.microsoft.com/office/word/2015/wordml/symex" xmlns:wpg="http://schemas.microsoft.com/office/word/2010/wordprocessingGroup" xmlns:wpi="http://schemas.microsoft.com/office/word/2010/wordprocessingInk" xmlns:wne="http://schemas.microsoft.com/office/word/2006/wordml" xmlns:wps="http://schemas.microsoft.com/office/word/2010/wordprocessingShape" mc:Ignorable="w14 w15 w16se w16cid w16 w16cex wp14">
   <w:footnote w:type="separator" w:id="-1">
     <w:p>
       <w:r>
@@ -3036,7 +3061,7 @@
 </file>
 
 <file path=word/header1.xml><?xml version="1.0" encoding="utf-8"?>
-<w:hdr xmlns:wpc="http://schemas.microsoft.com/office/word/2010/wordprocessingCanvas" xmlns:cx="http://schemas.microsoft.com/office/drawing/2014/chartex" xmlns:cx1="http://schemas.microsoft.com/office/drawing/2015/9/8/chartex" xmlns:cx2="http://schemas.microsoft.com/office/drawing/2015/10/21/chartex" xmlns:cx3="http://schemas.microsoft.com/office/drawing/2016/5/9/chartex" xmlns:cx4="http://schemas.microsoft.com/office/drawing/2016/5/10/chartex" xmlns:cx5="http://schemas.microsoft.com/office/drawing/2016/5/11/chartex" xmlns:cx6="http://schemas.microsoft.com/office/drawing/2016/5/12/chartex" xmlns:cx7="http://schemas.microsoft.com/office/drawing/2016/5/13/chartex" xmlns:cx8="http://schemas.microsoft.com/office/drawing/2016/5/14/chartex" xmlns:mc="http://schemas.openxmlformats.org/markup-compatibility/2006" xmlns:aink="http://schemas.microsoft.com/office/drawing/2016/ink" xmlns:am3d="http://schemas.microsoft.com/office/drawing/2017/model3d" xmlns:o="urn:schemas-microsoft-com:office:office" xmlns:r="http://schemas.openxmlformats.org/officeDocument/2006/relationships" xmlns:m="http://schemas.openxmlformats.org/officeDocument/2006/math" xmlns:v="urn:schemas-microsoft-com:vml" xmlns:wp14="http://schemas.microsoft.com/office/word/2010/wordprocessingDrawing" xmlns:wp="http://schemas.openxmlformats.org/drawingml/2006/wordprocessingDrawing" xmlns:w10="urn:schemas-microsoft-com:office:word" xmlns:w="http://schemas.openxmlformats.org/wordprocessingml/2006/main" xmlns:w14="http://schemas.microsoft.com/office/word/2010/wordml" xmlns:w15="http://schemas.microsoft.com/office/word/2012/wordml" xmlns:w16cid="http://schemas.microsoft.com/office/word/2016/wordml/cid" xmlns:w16se="http://schemas.microsoft.com/office/word/2015/wordml/symex" xmlns:wpg="http://schemas.microsoft.com/office/word/2010/wordprocessingGroup" xmlns:wpi="http://schemas.microsoft.com/office/word/2010/wordprocessingInk" xmlns:wne="http://schemas.microsoft.com/office/word/2006/wordml" xmlns:wps="http://schemas.microsoft.com/office/word/2010/wordprocessingShape" mc:Ignorable="w14 w15 w16se w16cid wp14">
+<w:hdr xmlns:wpc="http://schemas.microsoft.com/office/word/2010/wordprocessingCanvas" xmlns:cx="http://schemas.microsoft.com/office/drawing/2014/chartex" xmlns:cx1="http://schemas.microsoft.com/office/drawing/2015/9/8/chartex" xmlns:cx2="http://schemas.microsoft.com/office/drawing/2015/10/21/chartex" xmlns:cx3="http://schemas.microsoft.com/office/drawing/2016/5/9/chartex" xmlns:cx4="http://schemas.microsoft.com/office/drawing/2016/5/10/chartex" xmlns:cx5="http://schemas.microsoft.com/office/drawing/2016/5/11/chartex" xmlns:cx6="http://schemas.microsoft.com/office/drawing/2016/5/12/chartex" xmlns:cx7="http://schemas.microsoft.com/office/drawing/2016/5/13/chartex" xmlns:cx8="http://schemas.microsoft.com/office/drawing/2016/5/14/chartex" xmlns:mc="http://schemas.openxmlformats.org/markup-compatibility/2006" xmlns:aink="http://schemas.microsoft.com/office/drawing/2016/ink" xmlns:am3d="http://schemas.microsoft.com/office/drawing/2017/model3d" xmlns:o="urn:schemas-microsoft-com:office:office" xmlns:r="http://schemas.openxmlformats.org/officeDocument/2006/relationships" xmlns:m="http://schemas.openxmlformats.org/officeDocument/2006/math" xmlns:v="urn:schemas-microsoft-com:vml" xmlns:wp14="http://schemas.microsoft.com/office/word/2010/wordprocessingDrawing" xmlns:wp="http://schemas.openxmlformats.org/drawingml/2006/wordprocessingDrawing" xmlns:w10="urn:schemas-microsoft-com:office:word" xmlns:w="http://schemas.openxmlformats.org/wordprocessingml/2006/main" xmlns:w14="http://schemas.microsoft.com/office/word/2010/wordml" xmlns:w15="http://schemas.microsoft.com/office/word/2012/wordml" xmlns:w16cex="http://schemas.microsoft.com/office/word/2018/wordml/cex" xmlns:w16cid="http://schemas.microsoft.com/office/word/2016/wordml/cid" xmlns:w16="http://schemas.microsoft.com/office/word/2018/wordml" xmlns:w16se="http://schemas.microsoft.com/office/word/2015/wordml/symex" xmlns:wpg="http://schemas.microsoft.com/office/word/2010/wordprocessingGroup" xmlns:wpi="http://schemas.microsoft.com/office/word/2010/wordprocessingInk" xmlns:wne="http://schemas.microsoft.com/office/word/2006/wordml" xmlns:wps="http://schemas.microsoft.com/office/word/2010/wordprocessingShape" mc:Ignorable="w14 w15 w16se w16cid w16 w16cex wp14">
   <w:p>
     <w:pPr>
       <w:pBdr>
@@ -3056,7 +3081,7 @@
 </file>
 
 <file path=word/numbering.xml><?xml version="1.0" encoding="utf-8"?>
-<w:numbering xmlns:wpc="http://schemas.microsoft.com/office/word/2010/wordprocessingCanvas" xmlns:cx="http://schemas.microsoft.com/office/drawing/2014/chartex" xmlns:cx1="http://schemas.microsoft.com/office/drawing/2015/9/8/chartex" xmlns:cx2="http://schemas.microsoft.com/office/drawing/2015/10/21/chartex" xmlns:cx3="http://schemas.microsoft.com/office/drawing/2016/5/9/chartex" xmlns:cx4="http://schemas.microsoft.com/office/drawing/2016/5/10/chartex" xmlns:cx5="http://schemas.microsoft.com/office/drawing/2016/5/11/chartex" xmlns:cx6="http://schemas.microsoft.com/office/drawing/2016/5/12/chartex" xmlns:cx7="http://schemas.microsoft.com/office/drawing/2016/5/13/chartex" xmlns:cx8="http://schemas.microsoft.com/office/drawing/2016/5/14/chartex" xmlns:mc="http://schemas.openxmlformats.org/markup-compatibility/2006" xmlns:aink="http://schemas.microsoft.com/office/drawing/2016/ink" xmlns:am3d="http://schemas.microsoft.com/office/drawing/2017/model3d" xmlns:o="urn:schemas-microsoft-com:office:office" xmlns:r="http://schemas.openxmlformats.org/officeDocument/2006/relationships" xmlns:m="http://schemas.openxmlformats.org/officeDocument/2006/math" xmlns:v="urn:schemas-microsoft-com:vml" xmlns:wp14="http://schemas.microsoft.com/office/word/2010/wordprocessingDrawing" xmlns:wp="http://schemas.openxmlformats.org/drawingml/2006/wordprocessingDrawing" xmlns:w10="urn:schemas-microsoft-com:office:word" xmlns:w="http://schemas.openxmlformats.org/wordprocessingml/2006/main" xmlns:w14="http://schemas.microsoft.com/office/word/2010/wordml" xmlns:w15="http://schemas.microsoft.com/office/word/2012/wordml" xmlns:w16cid="http://schemas.microsoft.com/office/word/2016/wordml/cid" xmlns:w16se="http://schemas.microsoft.com/office/word/2015/wordml/symex" xmlns:wpg="http://schemas.microsoft.com/office/word/2010/wordprocessingGroup" xmlns:wpi="http://schemas.microsoft.com/office/word/2010/wordprocessingInk" xmlns:wne="http://schemas.microsoft.com/office/word/2006/wordml" xmlns:wps="http://schemas.microsoft.com/office/word/2010/wordprocessingShape" mc:Ignorable="w14 w15 w16se w16cid wp14">
+<w:numbering xmlns:wpc="http://schemas.microsoft.com/office/word/2010/wordprocessingCanvas" xmlns:cx="http://schemas.microsoft.com/office/drawing/2014/chartex" xmlns:cx1="http://schemas.microsoft.com/office/drawing/2015/9/8/chartex" xmlns:cx2="http://schemas.microsoft.com/office/drawing/2015/10/21/chartex" xmlns:cx3="http://schemas.microsoft.com/office/drawing/2016/5/9/chartex" xmlns:cx4="http://schemas.microsoft.com/office/drawing/2016/5/10/chartex" xmlns:cx5="http://schemas.microsoft.com/office/drawing/2016/5/11/chartex" xmlns:cx6="http://schemas.microsoft.com/office/drawing/2016/5/12/chartex" xmlns:cx7="http://schemas.microsoft.com/office/drawing/2016/5/13/chartex" xmlns:cx8="http://schemas.microsoft.com/office/drawing/2016/5/14/chartex" xmlns:mc="http://schemas.openxmlformats.org/markup-compatibility/2006" xmlns:aink="http://schemas.microsoft.com/office/drawing/2016/ink" xmlns:am3d="http://schemas.microsoft.com/office/drawing/2017/model3d" xmlns:o="urn:schemas-microsoft-com:office:office" xmlns:r="http://schemas.openxmlformats.org/officeDocument/2006/relationships" xmlns:m="http://schemas.openxmlformats.org/officeDocument/2006/math" xmlns:v="urn:schemas-microsoft-com:vml" xmlns:wp14="http://schemas.microsoft.com/office/word/2010/wordprocessingDrawing" xmlns:wp="http://schemas.openxmlformats.org/drawingml/2006/wordprocessingDrawing" xmlns:w10="urn:schemas-microsoft-com:office:word" xmlns:w="http://schemas.openxmlformats.org/wordprocessingml/2006/main" xmlns:w14="http://schemas.microsoft.com/office/word/2010/wordml" xmlns:w15="http://schemas.microsoft.com/office/word/2012/wordml" xmlns:w16cex="http://schemas.microsoft.com/office/word/2018/wordml/cex" xmlns:w16cid="http://schemas.microsoft.com/office/word/2016/wordml/cid" xmlns:w16="http://schemas.microsoft.com/office/word/2018/wordml" xmlns:w16se="http://schemas.microsoft.com/office/word/2015/wordml/symex" xmlns:wpg="http://schemas.microsoft.com/office/word/2010/wordprocessingGroup" xmlns:wpi="http://schemas.microsoft.com/office/word/2010/wordprocessingInk" xmlns:wne="http://schemas.microsoft.com/office/word/2006/wordml" xmlns:wps="http://schemas.microsoft.com/office/word/2010/wordprocessingShape" mc:Ignorable="w14 w15 w16se w16cid w16 w16cex wp14">
   <w:abstractNum w:abstractNumId="0" w15:restartNumberingAfterBreak="0">
     <w:nsid w:val="16556CB4"/>
     <w:multiLevelType w:val="hybridMultilevel"/>
@@ -3873,7 +3898,7 @@
 </file>
 
 <file path=word/styles.xml><?xml version="1.0" encoding="utf-8"?>
-<w:styles xmlns:mc="http://schemas.openxmlformats.org/markup-compatibility/2006" xmlns:r="http://schemas.openxmlformats.org/officeDocument/2006/relationships" xmlns:w="http://schemas.openxmlformats.org/wordprocessingml/2006/main" xmlns:w14="http://schemas.microsoft.com/office/word/2010/wordml" xmlns:w15="http://schemas.microsoft.com/office/word/2012/wordml" xmlns:w16cid="http://schemas.microsoft.com/office/word/2016/wordml/cid" xmlns:w16se="http://schemas.microsoft.com/office/word/2015/wordml/symex" mc:Ignorable="w14 w15 w16se w16cid">
+<w:styles xmlns:mc="http://schemas.openxmlformats.org/markup-compatibility/2006" xmlns:r="http://schemas.openxmlformats.org/officeDocument/2006/relationships" xmlns:w="http://schemas.openxmlformats.org/wordprocessingml/2006/main" xmlns:w14="http://schemas.microsoft.com/office/word/2010/wordml" xmlns:w15="http://schemas.microsoft.com/office/word/2012/wordml" xmlns:w16cex="http://schemas.microsoft.com/office/word/2018/wordml/cex" xmlns:w16cid="http://schemas.microsoft.com/office/word/2016/wordml/cid" xmlns:w16="http://schemas.microsoft.com/office/word/2018/wordml" xmlns:w16se="http://schemas.microsoft.com/office/word/2015/wordml/symex" mc:Ignorable="w14 w15 w16se w16cid w16 w16cex">
   <w:docDefaults>
     <w:rPrDefault>
       <w:rPr>
@@ -4283,6 +4308,7 @@
   <w:style w:type="character" w:default="1" w:styleId="DefaultParagraphFont">
     <w:name w:val="Default Paragraph Font"/>
     <w:uiPriority w:val="1"/>
+    <w:semiHidden/>
     <w:unhideWhenUsed/>
   </w:style>
   <w:style w:type="table" w:default="1" w:styleId="TableNormal">
@@ -4362,7 +4388,7 @@
 </file>
 
 <file path=word/glossary/document.xml><?xml version="1.0" encoding="utf-8"?>
-<w:glossaryDocument xmlns:wpc="http://schemas.microsoft.com/office/word/2010/wordprocessingCanvas" xmlns:cx="http://schemas.microsoft.com/office/drawing/2014/chartex" xmlns:cx1="http://schemas.microsoft.com/office/drawing/2015/9/8/chartex" xmlns:cx2="http://schemas.microsoft.com/office/drawing/2015/10/21/chartex" xmlns:cx3="http://schemas.microsoft.com/office/drawing/2016/5/9/chartex" xmlns:cx4="http://schemas.microsoft.com/office/drawing/2016/5/10/chartex" xmlns:cx5="http://schemas.microsoft.com/office/drawing/2016/5/11/chartex" xmlns:cx6="http://schemas.microsoft.com/office/drawing/2016/5/12/chartex" xmlns:cx7="http://schemas.microsoft.com/office/drawing/2016/5/13/chartex" xmlns:cx8="http://schemas.microsoft.com/office/drawing/2016/5/14/chartex" xmlns:mc="http://schemas.openxmlformats.org/markup-compatibility/2006" xmlns:aink="http://schemas.microsoft.com/office/drawing/2016/ink" xmlns:am3d="http://schemas.microsoft.com/office/drawing/2017/model3d" xmlns:o="urn:schemas-microsoft-com:office:office" xmlns:r="http://schemas.openxmlformats.org/officeDocument/2006/relationships" xmlns:m="http://schemas.openxmlformats.org/officeDocument/2006/math" xmlns:v="urn:schemas-microsoft-com:vml" xmlns:wp14="http://schemas.microsoft.com/office/word/2010/wordprocessingDrawing" xmlns:wp="http://schemas.openxmlformats.org/drawingml/2006/wordprocessingDrawing" xmlns:w10="urn:schemas-microsoft-com:office:word" xmlns:w="http://schemas.openxmlformats.org/wordprocessingml/2006/main" xmlns:w14="http://schemas.microsoft.com/office/word/2010/wordml" xmlns:w15="http://schemas.microsoft.com/office/word/2012/wordml" xmlns:w16cid="http://schemas.microsoft.com/office/word/2016/wordml/cid" xmlns:w16se="http://schemas.microsoft.com/office/word/2015/wordml/symex" xmlns:wpg="http://schemas.microsoft.com/office/word/2010/wordprocessingGroup" xmlns:wpi="http://schemas.microsoft.com/office/word/2010/wordprocessingInk" xmlns:wne="http://schemas.microsoft.com/office/word/2006/wordml" xmlns:wps="http://schemas.microsoft.com/office/word/2010/wordprocessingShape" mc:Ignorable="w14 w15 w16se w16cid wp14">
+<w:glossaryDocument xmlns:wpc="http://schemas.microsoft.com/office/word/2010/wordprocessingCanvas" xmlns:cx="http://schemas.microsoft.com/office/drawing/2014/chartex" xmlns:cx1="http://schemas.microsoft.com/office/drawing/2015/9/8/chartex" xmlns:cx2="http://schemas.microsoft.com/office/drawing/2015/10/21/chartex" xmlns:cx3="http://schemas.microsoft.com/office/drawing/2016/5/9/chartex" xmlns:cx4="http://schemas.microsoft.com/office/drawing/2016/5/10/chartex" xmlns:cx5="http://schemas.microsoft.com/office/drawing/2016/5/11/chartex" xmlns:cx6="http://schemas.microsoft.com/office/drawing/2016/5/12/chartex" xmlns:cx7="http://schemas.microsoft.com/office/drawing/2016/5/13/chartex" xmlns:cx8="http://schemas.microsoft.com/office/drawing/2016/5/14/chartex" xmlns:mc="http://schemas.openxmlformats.org/markup-compatibility/2006" xmlns:aink="http://schemas.microsoft.com/office/drawing/2016/ink" xmlns:am3d="http://schemas.microsoft.com/office/drawing/2017/model3d" xmlns:o="urn:schemas-microsoft-com:office:office" xmlns:r="http://schemas.openxmlformats.org/officeDocument/2006/relationships" xmlns:m="http://schemas.openxmlformats.org/officeDocument/2006/math" xmlns:v="urn:schemas-microsoft-com:vml" xmlns:wp14="http://schemas.microsoft.com/office/word/2010/wordprocessingDrawing" xmlns:wp="http://schemas.openxmlformats.org/drawingml/2006/wordprocessingDrawing" xmlns:w10="urn:schemas-microsoft-com:office:word" xmlns:w="http://schemas.openxmlformats.org/wordprocessingml/2006/main" xmlns:w14="http://schemas.microsoft.com/office/word/2010/wordml" xmlns:w15="http://schemas.microsoft.com/office/word/2012/wordml" xmlns:w16cex="http://schemas.microsoft.com/office/word/2018/wordml/cex" xmlns:w16cid="http://schemas.microsoft.com/office/word/2016/wordml/cid" xmlns:w16="http://schemas.microsoft.com/office/word/2018/wordml" xmlns:w16se="http://schemas.microsoft.com/office/word/2015/wordml/symex" xmlns:wpg="http://schemas.microsoft.com/office/word/2010/wordprocessingGroup" xmlns:wpi="http://schemas.microsoft.com/office/word/2010/wordprocessingInk" xmlns:wne="http://schemas.microsoft.com/office/word/2006/wordml" xmlns:wps="http://schemas.microsoft.com/office/word/2010/wordprocessingShape" mc:Ignorable="w14 w15 w16se w16cid w16 w16cex wp14">
   <w:docParts>
     <w:docPart>
       <w:docPartPr>
@@ -4421,7 +4447,7 @@
 </file>
 
 <file path=word/glossary/fontTable.xml><?xml version="1.0" encoding="utf-8"?>
-<w:fonts xmlns:mc="http://schemas.openxmlformats.org/markup-compatibility/2006" xmlns:r="http://schemas.openxmlformats.org/officeDocument/2006/relationships" xmlns:w="http://schemas.openxmlformats.org/wordprocessingml/2006/main" xmlns:w14="http://schemas.microsoft.com/office/word/2010/wordml" xmlns:w15="http://schemas.microsoft.com/office/word/2012/wordml" xmlns:w16cid="http://schemas.microsoft.com/office/word/2016/wordml/cid" xmlns:w16se="http://schemas.microsoft.com/office/word/2015/wordml/symex" mc:Ignorable="w14 w15 w16se w16cid">
+<w:fonts xmlns:mc="http://schemas.openxmlformats.org/markup-compatibility/2006" xmlns:r="http://schemas.openxmlformats.org/officeDocument/2006/relationships" xmlns:w="http://schemas.openxmlformats.org/wordprocessingml/2006/main" xmlns:w14="http://schemas.microsoft.com/office/word/2010/wordml" xmlns:w15="http://schemas.microsoft.com/office/word/2012/wordml" xmlns:w16cex="http://schemas.microsoft.com/office/word/2018/wordml/cex" xmlns:w16cid="http://schemas.microsoft.com/office/word/2016/wordml/cid" xmlns:w16="http://schemas.microsoft.com/office/word/2018/wordml" xmlns:w16se="http://schemas.microsoft.com/office/word/2015/wordml/symex" mc:Ignorable="w14 w15 w16se w16cid w16 w16cex">
   <w:font w:name="Symbol">
     <w:panose1 w:val="05050102010706020507"/>
     <w:charset w:val="02"/>
@@ -4489,7 +4515,7 @@
 </file>
 
 <file path=word/glossary/settings.xml><?xml version="1.0" encoding="utf-8"?>
-<w:settings xmlns:mc="http://schemas.openxmlformats.org/markup-compatibility/2006" xmlns:o="urn:schemas-microsoft-com:office:office" xmlns:r="http://schemas.openxmlformats.org/officeDocument/2006/relationships" xmlns:m="http://schemas.openxmlformats.org/officeDocument/2006/math" xmlns:v="urn:schemas-microsoft-com:vml" xmlns:w10="urn:schemas-microsoft-com:office:word" xmlns:w="http://schemas.openxmlformats.org/wordprocessingml/2006/main" xmlns:w14="http://schemas.microsoft.com/office/word/2010/wordml" xmlns:w15="http://schemas.microsoft.com/office/word/2012/wordml" xmlns:w16cid="http://schemas.microsoft.com/office/word/2016/wordml/cid" xmlns:w16se="http://schemas.microsoft.com/office/word/2015/wordml/symex" xmlns:sl="http://schemas.openxmlformats.org/schemaLibrary/2006/main" mc:Ignorable="w14 w15 w16se w16cid">
+<w:settings xmlns:mc="http://schemas.openxmlformats.org/markup-compatibility/2006" xmlns:o="urn:schemas-microsoft-com:office:office" xmlns:r="http://schemas.openxmlformats.org/officeDocument/2006/relationships" xmlns:m="http://schemas.openxmlformats.org/officeDocument/2006/math" xmlns:v="urn:schemas-microsoft-com:vml" xmlns:w10="urn:schemas-microsoft-com:office:word" xmlns:w="http://schemas.openxmlformats.org/wordprocessingml/2006/main" xmlns:w14="http://schemas.microsoft.com/office/word/2010/wordml" xmlns:w15="http://schemas.microsoft.com/office/word/2012/wordml" xmlns:w16cex="http://schemas.microsoft.com/office/word/2018/wordml/cex" xmlns:w16cid="http://schemas.microsoft.com/office/word/2016/wordml/cid" xmlns:w16="http://schemas.microsoft.com/office/word/2018/wordml" xmlns:w16se="http://schemas.microsoft.com/office/word/2015/wordml/symex" xmlns:sl="http://schemas.openxmlformats.org/schemaLibrary/2006/main" mc:Ignorable="w14 w15 w16se w16cid w16 w16cex">
   <w:view w:val="normal"/>
   <w:defaultTabStop w:val="720"/>
   <w:characterSpacingControl w:val="doNotCompress"/>
@@ -4508,6 +4534,7 @@
     <w:rsid w:val="0032451A"/>
     <w:rsid w:val="005F1ECC"/>
     <w:rsid w:val="009C4CFB"/>
+    <w:rsid w:val="00D90438"/>
     <w:rsid w:val="00EB47D7"/>
   </w:rsids>
   <m:mathPr>
@@ -4532,7 +4559,7 @@
 </file>
 
 <file path=word/glossary/styles.xml><?xml version="1.0" encoding="utf-8"?>
-<w:styles xmlns:mc="http://schemas.openxmlformats.org/markup-compatibility/2006" xmlns:r="http://schemas.openxmlformats.org/officeDocument/2006/relationships" xmlns:w="http://schemas.openxmlformats.org/wordprocessingml/2006/main" xmlns:w14="http://schemas.microsoft.com/office/word/2010/wordml" xmlns:w15="http://schemas.microsoft.com/office/word/2012/wordml" xmlns:w16cid="http://schemas.microsoft.com/office/word/2016/wordml/cid" xmlns:w16se="http://schemas.microsoft.com/office/word/2015/wordml/symex" mc:Ignorable="w14 w15 w16se w16cid">
+<w:styles xmlns:mc="http://schemas.openxmlformats.org/markup-compatibility/2006" xmlns:r="http://schemas.openxmlformats.org/officeDocument/2006/relationships" xmlns:w="http://schemas.openxmlformats.org/wordprocessingml/2006/main" xmlns:w14="http://schemas.microsoft.com/office/word/2010/wordml" xmlns:w15="http://schemas.microsoft.com/office/word/2012/wordml" xmlns:w16cex="http://schemas.microsoft.com/office/word/2018/wordml/cex" xmlns:w16cid="http://schemas.microsoft.com/office/word/2016/wordml/cid" xmlns:w16="http://schemas.microsoft.com/office/word/2018/wordml" xmlns:w16se="http://schemas.microsoft.com/office/word/2015/wordml/symex" mc:Ignorable="w14 w15 w16se w16cid w16 w16cex">
   <w:docDefaults>
     <w:rPrDefault>
       <w:rPr>
@@ -4957,75 +4984,19 @@
     <w:semiHidden/>
     <w:unhideWhenUsed/>
   </w:style>
-  <w:style w:type="paragraph" w:customStyle="1" w:styleId="02F893FDD16E4547A295E92CCBF1C1A9">
-    <w:name w:val="02F893FDD16E4547A295E92CCBF1C1A9"/>
-    <w:rsid w:val="0032451A"/>
-  </w:style>
-  <w:style w:type="paragraph" w:customStyle="1" w:styleId="B6996FB2C7034F28B90D55ACB5EBDF5D">
-    <w:name w:val="B6996FB2C7034F28B90D55ACB5EBDF5D"/>
-    <w:rsid w:val="0032451A"/>
-  </w:style>
-  <w:style w:type="paragraph" w:customStyle="1" w:styleId="910C18D22CD048FA8F4178AC912F51E0">
-    <w:name w:val="910C18D22CD048FA8F4178AC912F51E0"/>
-    <w:rsid w:val="0032451A"/>
-  </w:style>
-  <w:style w:type="paragraph" w:customStyle="1" w:styleId="3A100DEC187F4C99AC6C1C77BB1FCFCC">
-    <w:name w:val="3A100DEC187F4C99AC6C1C77BB1FCFCC"/>
-    <w:rsid w:val="0032451A"/>
-  </w:style>
-  <w:style w:type="paragraph" w:customStyle="1" w:styleId="7F4C27DEF5EA423CBD3C09FA84DB3D90">
-    <w:name w:val="7F4C27DEF5EA423CBD3C09FA84DB3D90"/>
-    <w:rsid w:val="0032451A"/>
-  </w:style>
-  <w:style w:type="paragraph" w:customStyle="1" w:styleId="43ED6DA846EA48A29A5D946E88E93E59">
-    <w:name w:val="43ED6DA846EA48A29A5D946E88E93E59"/>
-    <w:rsid w:val="0032451A"/>
-  </w:style>
-  <w:style w:type="paragraph" w:customStyle="1" w:styleId="0C765E1E04A44C50BF785DD277CD678E">
-    <w:name w:val="0C765E1E04A44C50BF785DD277CD678E"/>
-    <w:rsid w:val="0032451A"/>
-  </w:style>
-  <w:style w:type="paragraph" w:customStyle="1" w:styleId="CAD78F90AC7A40B895EE9DBEC2A1F488">
-    <w:name w:val="CAD78F90AC7A40B895EE9DBEC2A1F488"/>
-    <w:rsid w:val="0032451A"/>
-  </w:style>
-  <w:style w:type="paragraph" w:customStyle="1" w:styleId="64B0FC005AE64E9BB6DC891F4D99A879">
-    <w:name w:val="64B0FC005AE64E9BB6DC891F4D99A879"/>
-    <w:rsid w:val="0032451A"/>
-  </w:style>
   <w:style w:type="paragraph" w:customStyle="1" w:styleId="B3D4F8572A2B44E6A732EC748E41E791">
     <w:name w:val="B3D4F8572A2B44E6A732EC748E41E791"/>
-    <w:rsid w:val="0032451A"/>
-  </w:style>
-  <w:style w:type="paragraph" w:customStyle="1" w:styleId="01DB6AB0088445F6A611699EED910A34">
-    <w:name w:val="01DB6AB0088445F6A611699EED910A34"/>
-    <w:rsid w:val="0032451A"/>
-  </w:style>
-  <w:style w:type="paragraph" w:customStyle="1" w:styleId="FB565C6F08184A09A13B6E3998EFE39A">
-    <w:name w:val="FB565C6F08184A09A13B6E3998EFE39A"/>
-    <w:rsid w:val="0032451A"/>
-  </w:style>
-  <w:style w:type="paragraph" w:customStyle="1" w:styleId="83EDAB52CC174E3ABD4A0D021A9488F1">
-    <w:name w:val="83EDAB52CC174E3ABD4A0D021A9488F1"/>
-    <w:rsid w:val="0032451A"/>
-  </w:style>
-  <w:style w:type="paragraph" w:customStyle="1" w:styleId="E99EA986864C4D9B806E33FF2EE72ABF">
-    <w:name w:val="E99EA986864C4D9B806E33FF2EE72ABF"/>
     <w:rsid w:val="0032451A"/>
   </w:style>
   <w:style w:type="paragraph" w:customStyle="1" w:styleId="3DE3B99FE0CE461C84720407D2B11C51">
     <w:name w:val="3DE3B99FE0CE461C84720407D2B11C51"/>
     <w:rsid w:val="0032451A"/>
   </w:style>
-  <w:style w:type="paragraph" w:customStyle="1" w:styleId="13213119DBAB45CF819B221E60896136">
-    <w:name w:val="13213119DBAB45CF819B221E60896136"/>
-    <w:rsid w:val="0032451A"/>
-  </w:style>
 </w:styles>
 </file>
 
 <file path=word/glossary/webSettings.xml><?xml version="1.0" encoding="utf-8"?>
-<w:webSettings xmlns:mc="http://schemas.openxmlformats.org/markup-compatibility/2006" xmlns:r="http://schemas.openxmlformats.org/officeDocument/2006/relationships" xmlns:w="http://schemas.openxmlformats.org/wordprocessingml/2006/main" xmlns:w14="http://schemas.microsoft.com/office/word/2010/wordml" xmlns:w15="http://schemas.microsoft.com/office/word/2012/wordml" xmlns:w16cid="http://schemas.microsoft.com/office/word/2016/wordml/cid" xmlns:w16se="http://schemas.microsoft.com/office/word/2015/wordml/symex" mc:Ignorable="w14 w15 w16se w16cid">
+<w:webSettings xmlns:mc="http://schemas.openxmlformats.org/markup-compatibility/2006" xmlns:r="http://schemas.openxmlformats.org/officeDocument/2006/relationships" xmlns:w="http://schemas.openxmlformats.org/wordprocessingml/2006/main" xmlns:w14="http://schemas.microsoft.com/office/word/2010/wordml" xmlns:w15="http://schemas.microsoft.com/office/word/2012/wordml" xmlns:w16cex="http://schemas.microsoft.com/office/word/2018/wordml/cex" xmlns:w16cid="http://schemas.microsoft.com/office/word/2016/wordml/cid" xmlns:w16="http://schemas.microsoft.com/office/word/2018/wordml" xmlns:w16se="http://schemas.microsoft.com/office/word/2015/wordml/symex" mc:Ignorable="w14 w15 w16se w16cid w16 w16cex">
   <w:optimizeForBrowser/>
   <w:allowPNG/>
 </w:webSettings>

</xml_diff>